<commit_message>
Added technical user stories
</commit_message>
<xml_diff>
--- a/docs/User Story Document.docx
+++ b/docs/User Story Document.docx
@@ -91,13 +91,7 @@
         <w:rPr>
           <w:lang w:val="en-US"/>
         </w:rPr>
-        <w:t>log in and out of the system</w:t>
-      </w:r>
-      <w:r>
-        <w:rPr>
-          <w:lang w:val="en-US"/>
-        </w:rPr>
-        <w:t>,</w:t>
+        <w:t>log in and out of the system,</w:t>
       </w:r>
     </w:p>
     <w:p>
@@ -521,13 +515,7 @@
         <w:rPr>
           <w:lang w:val="en-US"/>
         </w:rPr>
-        <w:t>order mixed pizzas (where the two halves of the pizza are of different types)</w:t>
-      </w:r>
-      <w:r>
-        <w:rPr>
-          <w:lang w:val="en-US"/>
-        </w:rPr>
-        <w:t>,</w:t>
+        <w:t>order mixed pizzas (where the two halves of the pizza are of different types),</w:t>
       </w:r>
     </w:p>
     <w:p>
@@ -616,7 +604,208 @@
         <w:rPr>
           <w:lang w:val="en-US"/>
         </w:rPr>
-        <w:t>save my favorite pizzas (custom pizzas as well)</w:t>
+        <w:t>save my favorite pizzas (custom pizzas as well), so I can order them quickly,</w:t>
+      </w:r>
+    </w:p>
+    <w:p>
+      <w:pPr>
+        <w:pStyle w:val="Listaszerbekezds"/>
+        <w:numPr>
+          <w:ilvl w:val="0"/>
+          <w:numId w:val="7"/>
+        </w:numPr>
+        <w:ind w:left="1418"/>
+        <w:rPr>
+          <w:lang w:val="en-US"/>
+        </w:rPr>
+      </w:pPr>
+      <w:r>
+        <w:rPr>
+          <w:lang w:val="en-US"/>
+        </w:rPr>
+        <w:t>see my last three orders in a well visible space,</w:t>
+      </w:r>
+    </w:p>
+    <w:p>
+      <w:pPr>
+        <w:pStyle w:val="Listaszerbekezds"/>
+        <w:numPr>
+          <w:ilvl w:val="0"/>
+          <w:numId w:val="7"/>
+        </w:numPr>
+        <w:ind w:left="1418"/>
+        <w:rPr>
+          <w:lang w:val="en-US"/>
+        </w:rPr>
+      </w:pPr>
+      <w:r>
+        <w:rPr>
+          <w:lang w:val="en-US"/>
+        </w:rPr>
+        <w:t>use a flashy, well-designed, responsive</w:t>
+      </w:r>
+      <w:r>
+        <w:rPr>
+          <w:lang w:val="en-US"/>
+        </w:rPr>
+        <w:t xml:space="preserve"> user interface,</w:t>
+      </w:r>
+    </w:p>
+    <w:p>
+      <w:pPr>
+        <w:pStyle w:val="Listaszerbekezds"/>
+        <w:numPr>
+          <w:ilvl w:val="0"/>
+          <w:numId w:val="7"/>
+        </w:numPr>
+        <w:ind w:left="1418"/>
+        <w:rPr>
+          <w:lang w:val="en-US"/>
+        </w:rPr>
+      </w:pPr>
+      <w:r>
+        <w:rPr>
+          <w:lang w:val="en-US"/>
+        </w:rPr>
+        <w:t>use the system on mobile devices,</w:t>
+      </w:r>
+    </w:p>
+    <w:p>
+      <w:pPr>
+        <w:pStyle w:val="Listaszerbekezds"/>
+        <w:numPr>
+          <w:ilvl w:val="0"/>
+          <w:numId w:val="7"/>
+        </w:numPr>
+        <w:ind w:left="1418"/>
+        <w:rPr>
+          <w:lang w:val="en-US"/>
+        </w:rPr>
+      </w:pPr>
+      <w:r>
+        <w:rPr>
+          <w:lang w:val="en-US"/>
+        </w:rPr>
+        <w:t>use the system in multiple, but at least two languages (Hungarian, English).</w:t>
+      </w:r>
+    </w:p>
+    <w:p>
+      <w:pPr>
+        <w:pStyle w:val="Cmsor3"/>
+        <w:rPr>
+          <w:lang w:val="en-US"/>
+        </w:rPr>
+      </w:pPr>
+      <w:r>
+        <w:rPr>
+          <w:lang w:val="en-US"/>
+        </w:rPr>
+        <w:t>Providing an Admin Site</w:t>
+      </w:r>
+    </w:p>
+    <w:p>
+      <w:pPr>
+        <w:ind w:left="709"/>
+        <w:rPr>
+          <w:lang w:val="en-US"/>
+        </w:rPr>
+      </w:pPr>
+      <w:r>
+        <w:rPr>
+          <w:lang w:val="en-US"/>
+        </w:rPr>
+        <w:t>As an administrator, I want to</w:t>
+      </w:r>
+    </w:p>
+    <w:p>
+      <w:pPr>
+        <w:pStyle w:val="Listaszerbekezds"/>
+        <w:numPr>
+          <w:ilvl w:val="0"/>
+          <w:numId w:val="7"/>
+        </w:numPr>
+        <w:ind w:left="1418"/>
+        <w:rPr>
+          <w:lang w:val="en-US"/>
+        </w:rPr>
+      </w:pPr>
+      <w:r>
+        <w:rPr>
+          <w:lang w:val="en-US"/>
+        </w:rPr>
+        <w:t>have an admin site, so I can customize the user system,</w:t>
+      </w:r>
+    </w:p>
+    <w:p>
+      <w:pPr>
+        <w:pStyle w:val="Listaszerbekezds"/>
+        <w:numPr>
+          <w:ilvl w:val="0"/>
+          <w:numId w:val="7"/>
+        </w:numPr>
+        <w:ind w:left="1418"/>
+        <w:rPr>
+          <w:lang w:val="en-US"/>
+        </w:rPr>
+      </w:pPr>
+      <w:r>
+        <w:rPr>
+          <w:lang w:val="en-US"/>
+        </w:rPr>
+        <w:t>log in to the admin site with predefined credentials</w:t>
+      </w:r>
+      <w:r>
+        <w:rPr>
+          <w:lang w:val="en-US"/>
+        </w:rPr>
+        <w:t>.</w:t>
+      </w:r>
+    </w:p>
+    <w:p>
+      <w:pPr>
+        <w:pStyle w:val="Cmsor3"/>
+        <w:rPr>
+          <w:lang w:val="en-US"/>
+        </w:rPr>
+      </w:pPr>
+      <w:r>
+        <w:rPr>
+          <w:lang w:val="en-US"/>
+        </w:rPr>
+        <w:t>Adding Items to the System</w:t>
+      </w:r>
+    </w:p>
+    <w:p>
+      <w:pPr>
+        <w:ind w:left="709"/>
+        <w:rPr>
+          <w:lang w:val="en-US"/>
+        </w:rPr>
+      </w:pPr>
+      <w:r>
+        <w:rPr>
+          <w:lang w:val="en-US"/>
+        </w:rPr>
+        <w:t>As an administrator, I want to</w:t>
+      </w:r>
+    </w:p>
+    <w:p>
+      <w:pPr>
+        <w:pStyle w:val="Listaszerbekezds"/>
+        <w:numPr>
+          <w:ilvl w:val="0"/>
+          <w:numId w:val="7"/>
+        </w:numPr>
+        <w:ind w:left="1418"/>
+        <w:rPr>
+          <w:lang w:val="en-US"/>
+        </w:rPr>
+      </w:pPr>
+      <w:r>
+        <w:rPr>
+          <w:lang w:val="en-US"/>
+        </w:rPr>
+        <w:t>add pizzas to the customer system by defining ingredients, pizza name and price</w:t>
       </w:r>
       <w:r>
         <w:rPr>
@@ -624,12 +813,6 @@
         </w:rPr>
         <w:t>,</w:t>
       </w:r>
-      <w:r>
-        <w:rPr>
-          <w:lang w:val="en-US"/>
-        </w:rPr>
-        <w:t xml:space="preserve"> so I can order them quickly,</w:t>
-      </w:r>
     </w:p>
     <w:p>
       <w:pPr>
@@ -647,7 +830,170 @@
         <w:rPr>
           <w:lang w:val="en-US"/>
         </w:rPr>
-        <w:t>see my last three orders in a well visible space</w:t>
+        <w:t>add soft drink</w:t>
+      </w:r>
+      <w:r>
+        <w:rPr>
+          <w:lang w:val="en-US"/>
+        </w:rPr>
+        <w:t>s and sauces,</w:t>
+      </w:r>
+    </w:p>
+    <w:p>
+      <w:pPr>
+        <w:pStyle w:val="Listaszerbekezds"/>
+        <w:numPr>
+          <w:ilvl w:val="0"/>
+          <w:numId w:val="7"/>
+        </w:numPr>
+        <w:ind w:left="1418"/>
+        <w:rPr>
+          <w:lang w:val="en-US"/>
+        </w:rPr>
+      </w:pPr>
+      <w:r>
+        <w:rPr>
+          <w:lang w:val="en-US"/>
+        </w:rPr>
+        <w:t>upload pictures to items.</w:t>
+      </w:r>
+    </w:p>
+    <w:p>
+      <w:pPr>
+        <w:pStyle w:val="Cmsor3"/>
+        <w:rPr>
+          <w:lang w:val="en-US"/>
+        </w:rPr>
+      </w:pPr>
+      <w:r>
+        <w:rPr>
+          <w:lang w:val="en-US"/>
+        </w:rPr>
+        <w:t>Pizza Sales</w:t>
+      </w:r>
+    </w:p>
+    <w:p>
+      <w:pPr>
+        <w:ind w:left="709"/>
+        <w:rPr>
+          <w:lang w:val="en-US"/>
+        </w:rPr>
+      </w:pPr>
+      <w:r>
+        <w:rPr>
+          <w:lang w:val="en-US"/>
+        </w:rPr>
+        <w:t>As an administrator, I want to</w:t>
+      </w:r>
+    </w:p>
+    <w:p>
+      <w:pPr>
+        <w:pStyle w:val="Listaszerbekezds"/>
+        <w:numPr>
+          <w:ilvl w:val="0"/>
+          <w:numId w:val="7"/>
+        </w:numPr>
+        <w:ind w:left="1418"/>
+        <w:rPr>
+          <w:lang w:val="en-US"/>
+        </w:rPr>
+      </w:pPr>
+      <w:r>
+        <w:rPr>
+          <w:lang w:val="en-US"/>
+        </w:rPr>
+        <w:t>define sales periods for certain items,</w:t>
+      </w:r>
+      <w:r>
+        <w:rPr>
+          <w:lang w:val="en-US"/>
+        </w:rPr>
+        <w:t xml:space="preserve"> giving a percentage or fixed amount off the price,</w:t>
+      </w:r>
+    </w:p>
+    <w:p>
+      <w:pPr>
+        <w:pStyle w:val="Listaszerbekezds"/>
+        <w:numPr>
+          <w:ilvl w:val="0"/>
+          <w:numId w:val="7"/>
+        </w:numPr>
+        <w:ind w:left="1418"/>
+        <w:rPr>
+          <w:lang w:val="en-US"/>
+        </w:rPr>
+      </w:pPr>
+      <w:r>
+        <w:rPr>
+          <w:lang w:val="en-US"/>
+        </w:rPr>
+        <w:t>provide user specific sales to my customers,</w:t>
+      </w:r>
+    </w:p>
+    <w:p>
+      <w:pPr>
+        <w:pStyle w:val="Listaszerbekezds"/>
+        <w:numPr>
+          <w:ilvl w:val="0"/>
+          <w:numId w:val="7"/>
+        </w:numPr>
+        <w:ind w:left="1418"/>
+        <w:rPr>
+          <w:lang w:val="en-US"/>
+        </w:rPr>
+      </w:pPr>
+      <w:r>
+        <w:rPr>
+          <w:lang w:val="en-US"/>
+        </w:rPr>
+        <w:t>provide extra amounts off the price above a specific order value threshold or after a certain number of pizzas.</w:t>
+      </w:r>
+    </w:p>
+    <w:p>
+      <w:pPr>
+        <w:pStyle w:val="Cmsor3"/>
+        <w:rPr>
+          <w:lang w:val="en-US"/>
+        </w:rPr>
+      </w:pPr>
+      <w:r>
+        <w:rPr>
+          <w:lang w:val="en-US"/>
+        </w:rPr>
+        <w:t>Constraints on Orders</w:t>
+      </w:r>
+    </w:p>
+    <w:p>
+      <w:pPr>
+        <w:ind w:left="709"/>
+        <w:rPr>
+          <w:lang w:val="en-US"/>
+        </w:rPr>
+      </w:pPr>
+      <w:r>
+        <w:rPr>
+          <w:lang w:val="en-US"/>
+        </w:rPr>
+        <w:t>As an administrator, I want to</w:t>
+      </w:r>
+    </w:p>
+    <w:p>
+      <w:pPr>
+        <w:pStyle w:val="Listaszerbekezds"/>
+        <w:numPr>
+          <w:ilvl w:val="0"/>
+          <w:numId w:val="7"/>
+        </w:numPr>
+        <w:ind w:left="1418"/>
+        <w:rPr>
+          <w:lang w:val="en-US"/>
+        </w:rPr>
+      </w:pPr>
+      <w:r>
+        <w:rPr>
+          <w:lang w:val="en-US"/>
+        </w:rPr>
+        <w:t>restrict drinks to non-alcoholic beverages</w:t>
       </w:r>
       <w:r>
         <w:rPr>
@@ -672,13 +1018,7 @@
         <w:rPr>
           <w:lang w:val="en-US"/>
         </w:rPr>
-        <w:t>use a flashy, well-designed, responsive</w:t>
-      </w:r>
-      <w:r>
-        <w:rPr>
-          <w:lang w:val="en-US"/>
-        </w:rPr>
-        <w:t xml:space="preserve"> user interface,</w:t>
+        <w:t>restrict the maximum price of an order on 100000 HUF,</w:t>
       </w:r>
     </w:p>
     <w:p>
@@ -697,7 +1037,7 @@
         <w:rPr>
           <w:lang w:val="en-US"/>
         </w:rPr>
-        <w:t>use the system on mobile devices,</w:t>
+        <w:t>restrict the delivery area to Hungary,</w:t>
       </w:r>
     </w:p>
     <w:p>
@@ -716,7 +1056,27 @@
         <w:rPr>
           <w:lang w:val="en-US"/>
         </w:rPr>
-        <w:t>use the system in multiple, but at least two languages (Hungarian, English).</w:t>
+        <w:t xml:space="preserve">restrict the available pizzas to the </w:t>
+      </w:r>
+      <w:proofErr w:type="gramStart"/>
+      <w:r>
+        <w:rPr>
+          <w:lang w:val="en-US"/>
+        </w:rPr>
+        <w:t>ones</w:t>
+      </w:r>
+      <w:proofErr w:type="gramEnd"/>
+      <w:r>
+        <w:rPr>
+          <w:lang w:val="en-US"/>
+        </w:rPr>
+        <w:t xml:space="preserve"> </w:t>
+      </w:r>
+      <w:r>
+        <w:rPr>
+          <w:lang w:val="en-US"/>
+        </w:rPr>
+        <w:t>ingredients are available to (I want to select an ingredient as run out, so pizzas with this cannot be ordered).</w:t>
       </w:r>
     </w:p>
     <w:p>
@@ -730,7 +1090,7 @@
         <w:rPr>
           <w:lang w:val="en-US"/>
         </w:rPr>
-        <w:t>Providing an Admin Site</w:t>
+        <w:t>Ripping Off Customers</w:t>
       </w:r>
     </w:p>
     <w:p>
@@ -744,31 +1104,7 @@
         <w:rPr>
           <w:lang w:val="en-US"/>
         </w:rPr>
-        <w:t>As a</w:t>
-      </w:r>
-      <w:r>
-        <w:rPr>
-          <w:lang w:val="en-US"/>
-        </w:rPr>
-        <w:t>n</w:t>
-      </w:r>
-      <w:r>
-        <w:rPr>
-          <w:lang w:val="en-US"/>
-        </w:rPr>
-        <w:t xml:space="preserve"> </w:t>
-      </w:r>
-      <w:r>
-        <w:rPr>
-          <w:lang w:val="en-US"/>
-        </w:rPr>
-        <w:t>administrator</w:t>
-      </w:r>
-      <w:r>
-        <w:rPr>
-          <w:lang w:val="en-US"/>
-        </w:rPr>
-        <w:t>, I want to</w:t>
+        <w:t>As an administrator, I want to</w:t>
       </w:r>
     </w:p>
     <w:p>
@@ -787,415 +1123,7 @@
         <w:rPr>
           <w:lang w:val="en-US"/>
         </w:rPr>
-        <w:t>have an admin site, so I can customize the user system</w:t>
-      </w:r>
-      <w:r>
-        <w:rPr>
-          <w:lang w:val="en-US"/>
-        </w:rPr>
-        <w:t>,</w:t>
-      </w:r>
-    </w:p>
-    <w:p>
-      <w:pPr>
-        <w:pStyle w:val="Listaszerbekezds"/>
-        <w:numPr>
-          <w:ilvl w:val="0"/>
-          <w:numId w:val="7"/>
-        </w:numPr>
-        <w:ind w:left="1418"/>
-        <w:rPr>
-          <w:lang w:val="en-US"/>
-        </w:rPr>
-      </w:pPr>
-      <w:r>
-        <w:rPr>
-          <w:lang w:val="en-US"/>
-        </w:rPr>
-        <w:t>log in to the admin site with predefined credentials</w:t>
-      </w:r>
-      <w:r>
-        <w:rPr>
-          <w:lang w:val="en-US"/>
-        </w:rPr>
-        <w:t>.</w:t>
-      </w:r>
-    </w:p>
-    <w:p>
-      <w:pPr>
-        <w:pStyle w:val="Cmsor3"/>
-        <w:rPr>
-          <w:lang w:val="en-US"/>
-        </w:rPr>
-      </w:pPr>
-      <w:r>
-        <w:rPr>
-          <w:lang w:val="en-US"/>
-        </w:rPr>
-        <w:t>Adding Items to the System</w:t>
-      </w:r>
-    </w:p>
-    <w:p>
-      <w:pPr>
-        <w:ind w:left="709"/>
-        <w:rPr>
-          <w:lang w:val="en-US"/>
-        </w:rPr>
-      </w:pPr>
-      <w:r>
-        <w:rPr>
-          <w:lang w:val="en-US"/>
-        </w:rPr>
-        <w:t>As an administrator, I want to</w:t>
-      </w:r>
-    </w:p>
-    <w:p>
-      <w:pPr>
-        <w:pStyle w:val="Listaszerbekezds"/>
-        <w:numPr>
-          <w:ilvl w:val="0"/>
-          <w:numId w:val="7"/>
-        </w:numPr>
-        <w:ind w:left="1418"/>
-        <w:rPr>
-          <w:lang w:val="en-US"/>
-        </w:rPr>
-      </w:pPr>
-      <w:r>
-        <w:rPr>
-          <w:lang w:val="en-US"/>
-        </w:rPr>
-        <w:t>add pizzas to the customer system by defining ingredients, pizza name and price</w:t>
-      </w:r>
-      <w:r>
-        <w:rPr>
-          <w:lang w:val="en-US"/>
-        </w:rPr>
-        <w:t>,</w:t>
-      </w:r>
-    </w:p>
-    <w:p>
-      <w:pPr>
-        <w:pStyle w:val="Listaszerbekezds"/>
-        <w:numPr>
-          <w:ilvl w:val="0"/>
-          <w:numId w:val="7"/>
-        </w:numPr>
-        <w:ind w:left="1418"/>
-        <w:rPr>
-          <w:lang w:val="en-US"/>
-        </w:rPr>
-      </w:pPr>
-      <w:r>
-        <w:rPr>
-          <w:lang w:val="en-US"/>
-        </w:rPr>
-        <w:t>add soft drink</w:t>
-      </w:r>
-      <w:r>
-        <w:rPr>
-          <w:lang w:val="en-US"/>
-        </w:rPr>
-        <w:t>s and sauces,</w:t>
-      </w:r>
-    </w:p>
-    <w:p>
-      <w:pPr>
-        <w:pStyle w:val="Listaszerbekezds"/>
-        <w:numPr>
-          <w:ilvl w:val="0"/>
-          <w:numId w:val="7"/>
-        </w:numPr>
-        <w:ind w:left="1418"/>
-        <w:rPr>
-          <w:lang w:val="en-US"/>
-        </w:rPr>
-      </w:pPr>
-      <w:r>
-        <w:rPr>
-          <w:lang w:val="en-US"/>
-        </w:rPr>
-        <w:t>upload pictures to items.</w:t>
-      </w:r>
-    </w:p>
-    <w:p>
-      <w:pPr>
-        <w:pStyle w:val="Cmsor3"/>
-        <w:rPr>
-          <w:lang w:val="en-US"/>
-        </w:rPr>
-      </w:pPr>
-      <w:r>
-        <w:rPr>
-          <w:lang w:val="en-US"/>
-        </w:rPr>
-        <w:t>Pizza Sales</w:t>
-      </w:r>
-    </w:p>
-    <w:p>
-      <w:pPr>
-        <w:ind w:left="709"/>
-        <w:rPr>
-          <w:lang w:val="en-US"/>
-        </w:rPr>
-      </w:pPr>
-      <w:r>
-        <w:rPr>
-          <w:lang w:val="en-US"/>
-        </w:rPr>
-        <w:t>As an administrator, I want to</w:t>
-      </w:r>
-    </w:p>
-    <w:p>
-      <w:pPr>
-        <w:pStyle w:val="Listaszerbekezds"/>
-        <w:numPr>
-          <w:ilvl w:val="0"/>
-          <w:numId w:val="7"/>
-        </w:numPr>
-        <w:ind w:left="1418"/>
-        <w:rPr>
-          <w:lang w:val="en-US"/>
-        </w:rPr>
-      </w:pPr>
-      <w:r>
-        <w:rPr>
-          <w:lang w:val="en-US"/>
-        </w:rPr>
-        <w:t>define sales periods for certain items</w:t>
-      </w:r>
-      <w:r>
-        <w:rPr>
-          <w:lang w:val="en-US"/>
-        </w:rPr>
-        <w:t>,</w:t>
-      </w:r>
-      <w:r>
-        <w:rPr>
-          <w:lang w:val="en-US"/>
-        </w:rPr>
-        <w:t xml:space="preserve"> giving a percentage or fixed amount off the price,</w:t>
-      </w:r>
-    </w:p>
-    <w:p>
-      <w:pPr>
-        <w:pStyle w:val="Listaszerbekezds"/>
-        <w:numPr>
-          <w:ilvl w:val="0"/>
-          <w:numId w:val="7"/>
-        </w:numPr>
-        <w:ind w:left="1418"/>
-        <w:rPr>
-          <w:lang w:val="en-US"/>
-        </w:rPr>
-      </w:pPr>
-      <w:r>
-        <w:rPr>
-          <w:lang w:val="en-US"/>
-        </w:rPr>
-        <w:t>provide user specific sales to my customers,</w:t>
-      </w:r>
-    </w:p>
-    <w:p>
-      <w:pPr>
-        <w:pStyle w:val="Listaszerbekezds"/>
-        <w:numPr>
-          <w:ilvl w:val="0"/>
-          <w:numId w:val="7"/>
-        </w:numPr>
-        <w:ind w:left="1418"/>
-        <w:rPr>
-          <w:lang w:val="en-US"/>
-        </w:rPr>
-      </w:pPr>
-      <w:r>
-        <w:rPr>
-          <w:lang w:val="en-US"/>
-        </w:rPr>
-        <w:t>provide extra amounts off the price above a specific order value threshold or after a certain number of pizzas.</w:t>
-      </w:r>
-    </w:p>
-    <w:p>
-      <w:pPr>
-        <w:pStyle w:val="Cmsor3"/>
-        <w:rPr>
-          <w:lang w:val="en-US"/>
-        </w:rPr>
-      </w:pPr>
-      <w:r>
-        <w:rPr>
-          <w:lang w:val="en-US"/>
-        </w:rPr>
-        <w:t>Constraints on Orders</w:t>
-      </w:r>
-    </w:p>
-    <w:p>
-      <w:pPr>
-        <w:ind w:left="709"/>
-        <w:rPr>
-          <w:lang w:val="en-US"/>
-        </w:rPr>
-      </w:pPr>
-      <w:r>
-        <w:rPr>
-          <w:lang w:val="en-US"/>
-        </w:rPr>
-        <w:t>As an administrator, I want to</w:t>
-      </w:r>
-    </w:p>
-    <w:p>
-      <w:pPr>
-        <w:pStyle w:val="Listaszerbekezds"/>
-        <w:numPr>
-          <w:ilvl w:val="0"/>
-          <w:numId w:val="7"/>
-        </w:numPr>
-        <w:ind w:left="1418"/>
-        <w:rPr>
-          <w:lang w:val="en-US"/>
-        </w:rPr>
-      </w:pPr>
-      <w:r>
-        <w:rPr>
-          <w:lang w:val="en-US"/>
-        </w:rPr>
-        <w:t>restrict drinks to non-alcoholic beverages</w:t>
-      </w:r>
-      <w:r>
-        <w:rPr>
-          <w:lang w:val="en-US"/>
-        </w:rPr>
-        <w:t>,</w:t>
-      </w:r>
-    </w:p>
-    <w:p>
-      <w:pPr>
-        <w:pStyle w:val="Listaszerbekezds"/>
-        <w:numPr>
-          <w:ilvl w:val="0"/>
-          <w:numId w:val="7"/>
-        </w:numPr>
-        <w:ind w:left="1418"/>
-        <w:rPr>
-          <w:lang w:val="en-US"/>
-        </w:rPr>
-      </w:pPr>
-      <w:r>
-        <w:rPr>
-          <w:lang w:val="en-US"/>
-        </w:rPr>
-        <w:t>restrict the maximum price of an order on 100000 HUF,</w:t>
-      </w:r>
-    </w:p>
-    <w:p>
-      <w:pPr>
-        <w:pStyle w:val="Listaszerbekezds"/>
-        <w:numPr>
-          <w:ilvl w:val="0"/>
-          <w:numId w:val="7"/>
-        </w:numPr>
-        <w:ind w:left="1418"/>
-        <w:rPr>
-          <w:lang w:val="en-US"/>
-        </w:rPr>
-      </w:pPr>
-      <w:r>
-        <w:rPr>
-          <w:lang w:val="en-US"/>
-        </w:rPr>
-        <w:t>restrict the delivery area to Hungary,</w:t>
-      </w:r>
-    </w:p>
-    <w:p>
-      <w:pPr>
-        <w:pStyle w:val="Listaszerbekezds"/>
-        <w:numPr>
-          <w:ilvl w:val="0"/>
-          <w:numId w:val="7"/>
-        </w:numPr>
-        <w:ind w:left="1418"/>
-        <w:rPr>
-          <w:lang w:val="en-US"/>
-        </w:rPr>
-      </w:pPr>
-      <w:r>
-        <w:rPr>
-          <w:lang w:val="en-US"/>
-        </w:rPr>
-        <w:t xml:space="preserve">restrict the available pizzas to the </w:t>
-      </w:r>
-      <w:proofErr w:type="gramStart"/>
-      <w:r>
-        <w:rPr>
-          <w:lang w:val="en-US"/>
-        </w:rPr>
-        <w:t>ones</w:t>
-      </w:r>
-      <w:proofErr w:type="gramEnd"/>
-      <w:r>
-        <w:rPr>
-          <w:lang w:val="en-US"/>
-        </w:rPr>
-        <w:t xml:space="preserve"> </w:t>
-      </w:r>
-      <w:r>
-        <w:rPr>
-          <w:lang w:val="en-US"/>
-        </w:rPr>
-        <w:t>ingredients are available to (I want to select an ingredient as run out, so pizzas with this cannot be ordered).</w:t>
-      </w:r>
-    </w:p>
-    <w:p>
-      <w:pPr>
-        <w:pStyle w:val="Cmsor3"/>
-        <w:rPr>
-          <w:lang w:val="en-US"/>
-        </w:rPr>
-      </w:pPr>
-      <w:r>
-        <w:rPr>
-          <w:lang w:val="en-US"/>
-        </w:rPr>
-        <w:t>Ripping Off Customers</w:t>
-      </w:r>
-    </w:p>
-    <w:p>
-      <w:pPr>
-        <w:ind w:left="709"/>
-        <w:rPr>
-          <w:lang w:val="en-US"/>
-        </w:rPr>
-      </w:pPr>
-      <w:r>
-        <w:rPr>
-          <w:lang w:val="en-US"/>
-        </w:rPr>
-        <w:t>As an administrator, I want to</w:t>
-      </w:r>
-    </w:p>
-    <w:p>
-      <w:pPr>
-        <w:pStyle w:val="Listaszerbekezds"/>
-        <w:numPr>
-          <w:ilvl w:val="0"/>
-          <w:numId w:val="7"/>
-        </w:numPr>
-        <w:ind w:left="1418"/>
-        <w:rPr>
-          <w:lang w:val="en-US"/>
-        </w:rPr>
-      </w:pPr>
-      <w:r>
-        <w:rPr>
-          <w:lang w:val="en-US"/>
-        </w:rPr>
-        <w:t>put extra price on custom pizzas based on the number of ingredients</w:t>
-      </w:r>
-      <w:r>
-        <w:rPr>
-          <w:lang w:val="en-US"/>
-        </w:rPr>
-        <w:t>,</w:t>
+        <w:t>put extra price on custom pizzas based on the number of ingredients,</w:t>
       </w:r>
     </w:p>
     <w:p>
@@ -1281,7 +1209,189 @@
         <w:rPr>
           <w:lang w:val="en-US"/>
         </w:rPr>
-        <w:t>have my site to appear in Google search as top hit</w:t>
+        <w:t>have my site to appear in Google search as top hit.</w:t>
+      </w:r>
+    </w:p>
+    <w:p>
+      <w:pPr>
+        <w:pStyle w:val="Cmsor3"/>
+        <w:rPr>
+          <w:lang w:val="en-US"/>
+        </w:rPr>
+      </w:pPr>
+      <w:r>
+        <w:rPr>
+          <w:lang w:val="en-US"/>
+        </w:rPr>
+        <w:t>GDPR regulations</w:t>
+      </w:r>
+    </w:p>
+    <w:p>
+      <w:pPr>
+        <w:ind w:left="709"/>
+        <w:rPr>
+          <w:lang w:val="en-US"/>
+        </w:rPr>
+      </w:pPr>
+      <w:r>
+        <w:rPr>
+          <w:lang w:val="en-US"/>
+        </w:rPr>
+        <w:t>As a regulator, I want to</w:t>
+      </w:r>
+    </w:p>
+    <w:p>
+      <w:pPr>
+        <w:pStyle w:val="Listaszerbekezds"/>
+        <w:numPr>
+          <w:ilvl w:val="0"/>
+          <w:numId w:val="7"/>
+        </w:numPr>
+        <w:ind w:left="1418"/>
+        <w:rPr>
+          <w:lang w:val="en-US"/>
+        </w:rPr>
+      </w:pPr>
+      <w:r>
+        <w:rPr>
+          <w:lang w:val="en-US"/>
+        </w:rPr>
+        <w:t>apply GDPR regulations on the pizza site,</w:t>
+      </w:r>
+    </w:p>
+    <w:p>
+      <w:pPr>
+        <w:pStyle w:val="Listaszerbekezds"/>
+        <w:numPr>
+          <w:ilvl w:val="0"/>
+          <w:numId w:val="7"/>
+        </w:numPr>
+        <w:ind w:left="1418"/>
+        <w:rPr>
+          <w:lang w:val="en-US"/>
+        </w:rPr>
+      </w:pPr>
+      <w:r>
+        <w:rPr>
+          <w:lang w:val="en-US"/>
+        </w:rPr>
+        <w:t>not store data on below 16 years individuals.</w:t>
+      </w:r>
+    </w:p>
+    <w:p>
+      <w:pPr>
+        <w:rPr>
+          <w:lang w:val="en-US"/>
+        </w:rPr>
+      </w:pPr>
+    </w:p>
+    <w:p>
+      <w:pPr>
+        <w:pStyle w:val="Cmsor2"/>
+        <w:rPr>
+          <w:lang w:val="en-US"/>
+        </w:rPr>
+      </w:pPr>
+      <w:r>
+        <w:rPr>
+          <w:lang w:val="en-US"/>
+        </w:rPr>
+        <w:t>Technical user stories</w:t>
+      </w:r>
+    </w:p>
+    <w:p>
+      <w:pPr>
+        <w:pStyle w:val="Cmsor3"/>
+        <w:rPr>
+          <w:lang w:val="en-US"/>
+        </w:rPr>
+      </w:pPr>
+      <w:r>
+        <w:rPr>
+          <w:lang w:val="en-US"/>
+        </w:rPr>
+        <w:t>#</w:t>
+      </w:r>
+      <w:proofErr w:type="spellStart"/>
+      <w:r>
+        <w:rPr>
+          <w:lang w:val="en-US"/>
+        </w:rPr>
+        <w:t>ui</w:t>
+      </w:r>
+      <w:proofErr w:type="spellEnd"/>
+      <w:r>
+        <w:rPr>
+          <w:lang w:val="en-US"/>
+        </w:rPr>
+        <w:t xml:space="preserve"> </w:t>
+      </w:r>
+      <w:r>
+        <w:rPr>
+          <w:lang w:val="en-US"/>
+        </w:rPr>
+        <w:t xml:space="preserve">Page </w:t>
+      </w:r>
+      <w:r>
+        <w:rPr>
+          <w:lang w:val="en-US"/>
+        </w:rPr>
+        <w:t>D</w:t>
+      </w:r>
+      <w:r>
+        <w:rPr>
+          <w:lang w:val="en-US"/>
+        </w:rPr>
+        <w:t>esign</w:t>
+      </w:r>
+    </w:p>
+    <w:p>
+      <w:pPr>
+        <w:rPr>
+          <w:lang w:val="en-US"/>
+        </w:rPr>
+      </w:pPr>
+      <w:r>
+        <w:rPr>
+          <w:lang w:val="en-US"/>
+        </w:rPr>
+        <w:t>Tasks:</w:t>
+      </w:r>
+    </w:p>
+    <w:p>
+      <w:pPr>
+        <w:pStyle w:val="Listaszerbekezds"/>
+        <w:numPr>
+          <w:ilvl w:val="0"/>
+          <w:numId w:val="8"/>
+        </w:numPr>
+        <w:rPr>
+          <w:lang w:val="en-US"/>
+        </w:rPr>
+      </w:pPr>
+      <w:r>
+        <w:rPr>
+          <w:lang w:val="en-US"/>
+        </w:rPr>
+        <w:t>Provide wireframes</w:t>
+      </w:r>
+      <w:r>
+        <w:rPr>
+          <w:lang w:val="en-US"/>
+        </w:rPr>
+        <w:t xml:space="preserve"> for </w:t>
+      </w:r>
+      <w:r>
+        <w:rPr>
+          <w:lang w:val="en-US"/>
+        </w:rPr>
+        <w:t>business pages</w:t>
+      </w:r>
+      <w:r>
+        <w:rPr>
+          <w:lang w:val="en-US"/>
+        </w:rPr>
+        <w:t xml:space="preserve"> and login page</w:t>
       </w:r>
       <w:r>
         <w:rPr>
@@ -1292,6 +1402,66 @@
     </w:p>
     <w:p>
       <w:pPr>
+        <w:pStyle w:val="Listaszerbekezds"/>
+        <w:numPr>
+          <w:ilvl w:val="0"/>
+          <w:numId w:val="8"/>
+        </w:numPr>
+        <w:rPr>
+          <w:lang w:val="en-US"/>
+        </w:rPr>
+      </w:pPr>
+      <w:r>
+        <w:rPr>
+          <w:lang w:val="en-US"/>
+        </w:rPr>
+        <w:t xml:space="preserve">Design </w:t>
+      </w:r>
+      <w:r>
+        <w:rPr>
+          <w:lang w:val="en-US"/>
+        </w:rPr>
+        <w:t>unified footer.</w:t>
+      </w:r>
+    </w:p>
+    <w:p>
+      <w:pPr>
+        <w:pStyle w:val="Listaszerbekezds"/>
+        <w:numPr>
+          <w:ilvl w:val="0"/>
+          <w:numId w:val="8"/>
+        </w:numPr>
+        <w:rPr>
+          <w:lang w:val="en-US"/>
+        </w:rPr>
+      </w:pPr>
+      <w:r>
+        <w:rPr>
+          <w:lang w:val="en-US"/>
+        </w:rPr>
+        <w:t>Design navigation bar.</w:t>
+      </w:r>
+    </w:p>
+    <w:p>
+      <w:pPr>
+        <w:pStyle w:val="Listaszerbekezds"/>
+        <w:numPr>
+          <w:ilvl w:val="0"/>
+          <w:numId w:val="8"/>
+        </w:numPr>
+        <w:rPr>
+          <w:lang w:val="en-US"/>
+        </w:rPr>
+      </w:pPr>
+      <w:r>
+        <w:rPr>
+          <w:lang w:val="en-US"/>
+        </w:rPr>
+        <w:t xml:space="preserve">Design color schemes, provide HEX/RGB codes, </w:t>
+      </w:r>
+    </w:p>
+    <w:p>
+      <w:pPr>
         <w:pStyle w:val="Cmsor3"/>
         <w:rPr>
           <w:lang w:val="en-US"/>
@@ -1301,77 +1471,502 @@
         <w:rPr>
           <w:lang w:val="en-US"/>
         </w:rPr>
-        <w:t>GDPR regulations</w:t>
-      </w:r>
-    </w:p>
-    <w:p>
-      <w:pPr>
-        <w:ind w:left="709"/>
-        <w:rPr>
-          <w:lang w:val="en-US"/>
-        </w:rPr>
-      </w:pPr>
-      <w:r>
-        <w:rPr>
-          <w:lang w:val="en-US"/>
-        </w:rPr>
-        <w:t xml:space="preserve">As a </w:t>
-      </w:r>
-      <w:r>
-        <w:rPr>
-          <w:lang w:val="en-US"/>
-        </w:rPr>
-        <w:t>regulator</w:t>
-      </w:r>
-      <w:r>
-        <w:rPr>
-          <w:lang w:val="en-US"/>
-        </w:rPr>
-        <w:t>, I want to</w:t>
-      </w:r>
-    </w:p>
-    <w:p>
-      <w:pPr>
-        <w:pStyle w:val="Listaszerbekezds"/>
-        <w:numPr>
-          <w:ilvl w:val="0"/>
-          <w:numId w:val="7"/>
-        </w:numPr>
-        <w:ind w:left="1418"/>
-        <w:rPr>
-          <w:lang w:val="en-US"/>
-        </w:rPr>
-      </w:pPr>
-      <w:r>
-        <w:rPr>
-          <w:lang w:val="en-US"/>
-        </w:rPr>
-        <w:t>apply GDPR regulations on the pizza site,</w:t>
-      </w:r>
-    </w:p>
-    <w:p>
-      <w:pPr>
-        <w:pStyle w:val="Listaszerbekezds"/>
-        <w:numPr>
-          <w:ilvl w:val="0"/>
-          <w:numId w:val="7"/>
-        </w:numPr>
-        <w:ind w:left="1418"/>
-        <w:rPr>
-          <w:lang w:val="en-US"/>
-        </w:rPr>
-      </w:pPr>
-      <w:r>
-        <w:rPr>
-          <w:lang w:val="en-US"/>
-        </w:rPr>
-        <w:t>not store data on below 16 years individuals.</w:t>
+        <w:t>#</w:t>
+      </w:r>
+      <w:proofErr w:type="spellStart"/>
+      <w:r>
+        <w:rPr>
+          <w:lang w:val="en-US"/>
+        </w:rPr>
+        <w:t>db</w:t>
+      </w:r>
+      <w:proofErr w:type="spellEnd"/>
+      <w:r>
+        <w:rPr>
+          <w:lang w:val="en-US"/>
+        </w:rPr>
+        <w:t xml:space="preserve"> Datab</w:t>
+      </w:r>
+      <w:r>
+        <w:rPr>
+          <w:lang w:val="en-US"/>
+        </w:rPr>
+        <w:t>ase</w:t>
+      </w:r>
+      <w:r>
+        <w:rPr>
+          <w:lang w:val="en-US"/>
+        </w:rPr>
+        <w:t xml:space="preserve"> Design</w:t>
+      </w:r>
+    </w:p>
+    <w:p>
+      <w:pPr>
+        <w:rPr>
+          <w:lang w:val="en-US"/>
+        </w:rPr>
+      </w:pPr>
+      <w:r>
+        <w:rPr>
+          <w:lang w:val="en-US"/>
+        </w:rPr>
+        <w:t>Tasks:</w:t>
+      </w:r>
+    </w:p>
+    <w:p>
+      <w:pPr>
+        <w:pStyle w:val="Listaszerbekezds"/>
+        <w:numPr>
+          <w:ilvl w:val="0"/>
+          <w:numId w:val="8"/>
+        </w:numPr>
+        <w:rPr>
+          <w:lang w:val="en-US"/>
+        </w:rPr>
+      </w:pPr>
+      <w:r>
+        <w:rPr>
+          <w:lang w:val="en-US"/>
+        </w:rPr>
+        <w:t xml:space="preserve">Design database tables </w:t>
+      </w:r>
+      <w:r>
+        <w:rPr>
+          <w:lang w:val="en-US"/>
+        </w:rPr>
+        <w:t>and connections.</w:t>
+      </w:r>
+    </w:p>
+    <w:p>
+      <w:pPr>
+        <w:pStyle w:val="Listaszerbekezds"/>
+        <w:numPr>
+          <w:ilvl w:val="0"/>
+          <w:numId w:val="8"/>
+        </w:numPr>
+        <w:rPr>
+          <w:lang w:val="en-US"/>
+        </w:rPr>
+      </w:pPr>
+      <w:r>
+        <w:rPr>
+          <w:lang w:val="en-US"/>
+        </w:rPr>
+        <w:t xml:space="preserve">Find a way to generate </w:t>
+      </w:r>
+      <w:r>
+        <w:rPr>
+          <w:lang w:val="en-US"/>
+        </w:rPr>
+        <w:t>the database schema (generation by ORM framework)</w:t>
+      </w:r>
+      <w:r>
+        <w:rPr>
+          <w:lang w:val="en-US"/>
+        </w:rPr>
+        <w:t>.</w:t>
+      </w:r>
+    </w:p>
+    <w:p>
+      <w:pPr>
+        <w:pStyle w:val="Cmsor3"/>
+        <w:rPr>
+          <w:lang w:val="en-US"/>
+        </w:rPr>
+      </w:pPr>
+      <w:r>
+        <w:rPr>
+          <w:lang w:val="en-US"/>
+        </w:rPr>
+        <w:t>#</w:t>
+      </w:r>
+      <w:proofErr w:type="spellStart"/>
+      <w:r>
+        <w:rPr>
+          <w:lang w:val="en-US"/>
+        </w:rPr>
+        <w:t>db</w:t>
+      </w:r>
+      <w:proofErr w:type="spellEnd"/>
+      <w:r>
+        <w:rPr>
+          <w:lang w:val="en-US"/>
+        </w:rPr>
+        <w:t xml:space="preserve"> </w:t>
+      </w:r>
+      <w:r>
+        <w:rPr>
+          <w:lang w:val="en-US"/>
+        </w:rPr>
+        <w:t>Implement Entities</w:t>
+      </w:r>
+    </w:p>
+    <w:p>
+      <w:pPr>
+        <w:rPr>
+          <w:lang w:val="en-US"/>
+        </w:rPr>
+      </w:pPr>
+      <w:r>
+        <w:rPr>
+          <w:lang w:val="en-US"/>
+        </w:rPr>
+        <w:t>Tasks:</w:t>
+      </w:r>
+    </w:p>
+    <w:p>
+      <w:pPr>
+        <w:pStyle w:val="Listaszerbekezds"/>
+        <w:numPr>
+          <w:ilvl w:val="0"/>
+          <w:numId w:val="8"/>
+        </w:numPr>
+        <w:rPr>
+          <w:lang w:val="en-US"/>
+        </w:rPr>
+      </w:pPr>
+      <w:r>
+        <w:rPr>
+          <w:lang w:val="en-US"/>
+        </w:rPr>
+        <w:t>Implement</w:t>
+      </w:r>
+      <w:r>
+        <w:rPr>
+          <w:lang w:val="en-US"/>
+        </w:rPr>
+        <w:t xml:space="preserve"> entities defined in </w:t>
+      </w:r>
+      <w:r>
+        <w:rPr>
+          <w:lang w:val="en-US"/>
+        </w:rPr>
+        <w:t xml:space="preserve">point </w:t>
+      </w:r>
+      <w:r>
+        <w:rPr>
+          <w:lang w:val="en-US"/>
+        </w:rPr>
+        <w:t>15</w:t>
+      </w:r>
+      <w:r>
+        <w:rPr>
+          <w:lang w:val="en-US"/>
+        </w:rPr>
+        <w:t>.</w:t>
+      </w:r>
+    </w:p>
+    <w:p>
+      <w:pPr>
+        <w:pStyle w:val="Cmsor3"/>
+        <w:rPr>
+          <w:lang w:val="en-US"/>
+        </w:rPr>
+      </w:pPr>
+      <w:r>
+        <w:rPr>
+          <w:lang w:val="en-US"/>
+        </w:rPr>
+        <w:t>E-mail sending</w:t>
+      </w:r>
+    </w:p>
+    <w:p>
+      <w:pPr>
+        <w:rPr>
+          <w:lang w:val="en-US"/>
+        </w:rPr>
+      </w:pPr>
+      <w:r>
+        <w:rPr>
+          <w:lang w:val="en-US"/>
+        </w:rPr>
+        <w:t>Tasks:</w:t>
+      </w:r>
+    </w:p>
+    <w:p>
+      <w:pPr>
+        <w:pStyle w:val="Listaszerbekezds"/>
+        <w:numPr>
+          <w:ilvl w:val="0"/>
+          <w:numId w:val="8"/>
+        </w:numPr>
+        <w:rPr>
+          <w:lang w:val="en-US"/>
+        </w:rPr>
+      </w:pPr>
+      <w:r>
+        <w:rPr>
+          <w:lang w:val="en-US"/>
+        </w:rPr>
+        <w:t>Enable e-mail sending</w:t>
+      </w:r>
+      <w:r>
+        <w:rPr>
+          <w:lang w:val="en-US"/>
+        </w:rPr>
+        <w:t xml:space="preserve"> in the application.</w:t>
+      </w:r>
+    </w:p>
+    <w:p>
+      <w:pPr>
+        <w:pStyle w:val="Listaszerbekezds"/>
+        <w:numPr>
+          <w:ilvl w:val="0"/>
+          <w:numId w:val="8"/>
+        </w:numPr>
+        <w:rPr>
+          <w:lang w:val="en-US"/>
+        </w:rPr>
+      </w:pPr>
+      <w:r>
+        <w:rPr>
+          <w:lang w:val="en-US"/>
+        </w:rPr>
+        <w:t>Design and implement an API for business cases for developers to use.</w:t>
+      </w:r>
+    </w:p>
+    <w:p>
+      <w:pPr>
+        <w:pStyle w:val="Cmsor3"/>
+        <w:rPr>
+          <w:lang w:val="en-US"/>
+        </w:rPr>
+      </w:pPr>
+      <w:r>
+        <w:rPr>
+          <w:lang w:val="en-US"/>
+        </w:rPr>
+        <w:t>Translation</w:t>
+      </w:r>
+    </w:p>
+    <w:p>
+      <w:pPr>
+        <w:rPr>
+          <w:lang w:val="en-US"/>
+        </w:rPr>
+      </w:pPr>
+      <w:r>
+        <w:rPr>
+          <w:lang w:val="en-US"/>
+        </w:rPr>
+        <w:t>Tasks:</w:t>
+      </w:r>
+    </w:p>
+    <w:p>
+      <w:pPr>
+        <w:pStyle w:val="Listaszerbekezds"/>
+        <w:numPr>
+          <w:ilvl w:val="0"/>
+          <w:numId w:val="8"/>
+        </w:numPr>
+        <w:rPr>
+          <w:lang w:val="en-US"/>
+        </w:rPr>
+      </w:pPr>
+      <w:r>
+        <w:rPr>
+          <w:lang w:val="en-US"/>
+        </w:rPr>
+        <w:t>Find a way for easy internationa</w:t>
+      </w:r>
+      <w:r>
+        <w:rPr>
+          <w:lang w:val="en-US"/>
+        </w:rPr>
+        <w:t>l</w:t>
+      </w:r>
+      <w:r>
+        <w:rPr>
+          <w:lang w:val="en-US"/>
+        </w:rPr>
+        <w:t>ization.</w:t>
+      </w:r>
+    </w:p>
+    <w:p>
+      <w:pPr>
+        <w:pStyle w:val="Listaszerbekezds"/>
+        <w:numPr>
+          <w:ilvl w:val="0"/>
+          <w:numId w:val="8"/>
+        </w:numPr>
+        <w:rPr>
+          <w:lang w:val="en-US"/>
+        </w:rPr>
+      </w:pPr>
+      <w:r>
+        <w:rPr>
+          <w:lang w:val="en-US"/>
+        </w:rPr>
+        <w:t>Implement a language switching button.</w:t>
+      </w:r>
+    </w:p>
+    <w:p>
+      <w:pPr>
+        <w:pStyle w:val="Listaszerbekezds"/>
+        <w:numPr>
+          <w:ilvl w:val="0"/>
+          <w:numId w:val="8"/>
+        </w:numPr>
+        <w:rPr>
+          <w:lang w:val="en-US"/>
+        </w:rPr>
+      </w:pPr>
+      <w:r>
+        <w:rPr>
+          <w:lang w:val="en-US"/>
+        </w:rPr>
+        <w:t>Document the solution so developers can use it.</w:t>
+      </w:r>
+    </w:p>
+    <w:p>
+      <w:pPr>
+        <w:rPr>
+          <w:lang w:val="en-US"/>
+        </w:rPr>
+      </w:pPr>
+      <w:r>
+        <w:rPr>
+          <w:lang w:val="en-US"/>
+        </w:rPr>
+        <w:br w:type="page"/>
+      </w:r>
+    </w:p>
+    <w:p>
+      <w:pPr>
+        <w:pStyle w:val="Cmsor3"/>
+        <w:rPr>
+          <w:lang w:val="en-US"/>
+        </w:rPr>
+      </w:pPr>
+      <w:r>
+        <w:rPr>
+          <w:lang w:val="en-US"/>
+        </w:rPr>
+        <w:lastRenderedPageBreak/>
+        <w:t>Requirement</w:t>
+      </w:r>
+      <w:r>
+        <w:rPr>
+          <w:lang w:val="en-US"/>
+        </w:rPr>
+        <w:t>s</w:t>
+      </w:r>
+      <w:r>
+        <w:rPr>
+          <w:lang w:val="en-US"/>
+        </w:rPr>
+        <w:t xml:space="preserve"> Specification Document</w:t>
+      </w:r>
+    </w:p>
+    <w:p>
+      <w:pPr>
+        <w:rPr>
+          <w:lang w:val="en-US"/>
+        </w:rPr>
+      </w:pPr>
+      <w:r>
+        <w:rPr>
+          <w:lang w:val="en-US"/>
+        </w:rPr>
+        <w:t>Tasks:</w:t>
+      </w:r>
+    </w:p>
+    <w:p>
+      <w:pPr>
+        <w:pStyle w:val="Listaszerbekezds"/>
+        <w:numPr>
+          <w:ilvl w:val="0"/>
+          <w:numId w:val="9"/>
+        </w:numPr>
+        <w:rPr>
+          <w:lang w:val="en-US"/>
+        </w:rPr>
+      </w:pPr>
+      <w:r>
+        <w:rPr>
+          <w:lang w:val="en-US"/>
+        </w:rPr>
+        <w:t>Find a document template to use.</w:t>
+      </w:r>
+    </w:p>
+    <w:p>
+      <w:pPr>
+        <w:pStyle w:val="Listaszerbekezds"/>
+        <w:numPr>
+          <w:ilvl w:val="0"/>
+          <w:numId w:val="9"/>
+        </w:numPr>
+        <w:rPr>
+          <w:lang w:val="en-US"/>
+        </w:rPr>
+      </w:pPr>
+      <w:r>
+        <w:rPr>
+          <w:lang w:val="en-US"/>
+        </w:rPr>
+        <w:t>Document all levels of requirements including business goals and user stories.</w:t>
+      </w:r>
+    </w:p>
+    <w:p>
+      <w:pPr>
+        <w:pStyle w:val="Cmsor3"/>
+        <w:rPr>
+          <w:lang w:val="en-US"/>
+        </w:rPr>
+      </w:pPr>
+      <w:r>
+        <w:rPr>
+          <w:lang w:val="en-US"/>
+        </w:rPr>
+        <w:t>User’s Guide</w:t>
+      </w:r>
+    </w:p>
+    <w:p>
+      <w:pPr>
+        <w:rPr>
+          <w:lang w:val="en-US"/>
+        </w:rPr>
+      </w:pPr>
+      <w:r>
+        <w:rPr>
+          <w:lang w:val="en-US"/>
+        </w:rPr>
+        <w:t>Tasks:</w:t>
+      </w:r>
+    </w:p>
+    <w:p>
+      <w:pPr>
+        <w:pStyle w:val="Listaszerbekezds"/>
+        <w:numPr>
+          <w:ilvl w:val="0"/>
+          <w:numId w:val="9"/>
+        </w:numPr>
+        <w:rPr>
+          <w:lang w:val="en-US"/>
+        </w:rPr>
+      </w:pPr>
+      <w:r>
+        <w:rPr>
+          <w:lang w:val="en-US"/>
+        </w:rPr>
+        <w:t xml:space="preserve">Write </w:t>
+      </w:r>
+      <w:r>
+        <w:rPr>
+          <w:lang w:val="en-US"/>
+        </w:rPr>
+        <w:t>instructions in how to use the system as a user and an administrator.</w:t>
       </w:r>
       <w:bookmarkStart w:id="0" w:name="_GoBack"/>
       <w:bookmarkEnd w:id="0"/>
     </w:p>
-    <w:p/>
-    <w:p/>
+    <w:p>
+      <w:pPr>
+        <w:rPr>
+          <w:lang w:val="en-US"/>
+        </w:rPr>
+      </w:pPr>
+    </w:p>
     <w:sectPr>
       <w:pgSz w:w="11906" w:h="16838"/>
       <w:pgMar w:top="1417" w:right="1417" w:bottom="1417" w:left="1417" w:header="708" w:footer="708" w:gutter="0"/>
@@ -1988,6 +2583,232 @@
     </w:lvl>
   </w:abstractNum>
   <w:abstractNum w:abstractNumId="6" w15:restartNumberingAfterBreak="0">
+    <w:nsid w:val="6369096F"/>
+    <w:multiLevelType w:val="hybridMultilevel"/>
+    <w:tmpl w:val="3B58E7CC"/>
+    <w:lvl w:ilvl="0" w:tplc="040E0001">
+      <w:start w:val="1"/>
+      <w:numFmt w:val="bullet"/>
+      <w:lvlText w:val=""/>
+      <w:lvlJc w:val="left"/>
+      <w:pPr>
+        <w:ind w:left="720" w:hanging="360"/>
+      </w:pPr>
+      <w:rPr>
+        <w:rFonts w:ascii="Symbol" w:hAnsi="Symbol" w:hint="default"/>
+      </w:rPr>
+    </w:lvl>
+    <w:lvl w:ilvl="1" w:tplc="040E0003" w:tentative="1">
+      <w:start w:val="1"/>
+      <w:numFmt w:val="bullet"/>
+      <w:lvlText w:val="o"/>
+      <w:lvlJc w:val="left"/>
+      <w:pPr>
+        <w:ind w:left="1440" w:hanging="360"/>
+      </w:pPr>
+      <w:rPr>
+        <w:rFonts w:ascii="Courier New" w:hAnsi="Courier New" w:cs="Courier New" w:hint="default"/>
+      </w:rPr>
+    </w:lvl>
+    <w:lvl w:ilvl="2" w:tplc="040E0005" w:tentative="1">
+      <w:start w:val="1"/>
+      <w:numFmt w:val="bullet"/>
+      <w:lvlText w:val=""/>
+      <w:lvlJc w:val="left"/>
+      <w:pPr>
+        <w:ind w:left="2160" w:hanging="360"/>
+      </w:pPr>
+      <w:rPr>
+        <w:rFonts w:ascii="Wingdings" w:hAnsi="Wingdings" w:hint="default"/>
+      </w:rPr>
+    </w:lvl>
+    <w:lvl w:ilvl="3" w:tplc="040E0001" w:tentative="1">
+      <w:start w:val="1"/>
+      <w:numFmt w:val="bullet"/>
+      <w:lvlText w:val=""/>
+      <w:lvlJc w:val="left"/>
+      <w:pPr>
+        <w:ind w:left="2880" w:hanging="360"/>
+      </w:pPr>
+      <w:rPr>
+        <w:rFonts w:ascii="Symbol" w:hAnsi="Symbol" w:hint="default"/>
+      </w:rPr>
+    </w:lvl>
+    <w:lvl w:ilvl="4" w:tplc="040E0003" w:tentative="1">
+      <w:start w:val="1"/>
+      <w:numFmt w:val="bullet"/>
+      <w:lvlText w:val="o"/>
+      <w:lvlJc w:val="left"/>
+      <w:pPr>
+        <w:ind w:left="3600" w:hanging="360"/>
+      </w:pPr>
+      <w:rPr>
+        <w:rFonts w:ascii="Courier New" w:hAnsi="Courier New" w:cs="Courier New" w:hint="default"/>
+      </w:rPr>
+    </w:lvl>
+    <w:lvl w:ilvl="5" w:tplc="040E0005" w:tentative="1">
+      <w:start w:val="1"/>
+      <w:numFmt w:val="bullet"/>
+      <w:lvlText w:val=""/>
+      <w:lvlJc w:val="left"/>
+      <w:pPr>
+        <w:ind w:left="4320" w:hanging="360"/>
+      </w:pPr>
+      <w:rPr>
+        <w:rFonts w:ascii="Wingdings" w:hAnsi="Wingdings" w:hint="default"/>
+      </w:rPr>
+    </w:lvl>
+    <w:lvl w:ilvl="6" w:tplc="040E0001" w:tentative="1">
+      <w:start w:val="1"/>
+      <w:numFmt w:val="bullet"/>
+      <w:lvlText w:val=""/>
+      <w:lvlJc w:val="left"/>
+      <w:pPr>
+        <w:ind w:left="5040" w:hanging="360"/>
+      </w:pPr>
+      <w:rPr>
+        <w:rFonts w:ascii="Symbol" w:hAnsi="Symbol" w:hint="default"/>
+      </w:rPr>
+    </w:lvl>
+    <w:lvl w:ilvl="7" w:tplc="040E0003" w:tentative="1">
+      <w:start w:val="1"/>
+      <w:numFmt w:val="bullet"/>
+      <w:lvlText w:val="o"/>
+      <w:lvlJc w:val="left"/>
+      <w:pPr>
+        <w:ind w:left="5760" w:hanging="360"/>
+      </w:pPr>
+      <w:rPr>
+        <w:rFonts w:ascii="Courier New" w:hAnsi="Courier New" w:cs="Courier New" w:hint="default"/>
+      </w:rPr>
+    </w:lvl>
+    <w:lvl w:ilvl="8" w:tplc="040E0005" w:tentative="1">
+      <w:start w:val="1"/>
+      <w:numFmt w:val="bullet"/>
+      <w:lvlText w:val=""/>
+      <w:lvlJc w:val="left"/>
+      <w:pPr>
+        <w:ind w:left="6480" w:hanging="360"/>
+      </w:pPr>
+      <w:rPr>
+        <w:rFonts w:ascii="Wingdings" w:hAnsi="Wingdings" w:hint="default"/>
+      </w:rPr>
+    </w:lvl>
+  </w:abstractNum>
+  <w:abstractNum w:abstractNumId="7" w15:restartNumberingAfterBreak="0">
+    <w:nsid w:val="7071674B"/>
+    <w:multiLevelType w:val="hybridMultilevel"/>
+    <w:tmpl w:val="E4A4F0C0"/>
+    <w:lvl w:ilvl="0" w:tplc="040E0001">
+      <w:start w:val="1"/>
+      <w:numFmt w:val="bullet"/>
+      <w:lvlText w:val=""/>
+      <w:lvlJc w:val="left"/>
+      <w:pPr>
+        <w:ind w:left="720" w:hanging="360"/>
+      </w:pPr>
+      <w:rPr>
+        <w:rFonts w:ascii="Symbol" w:hAnsi="Symbol" w:hint="default"/>
+      </w:rPr>
+    </w:lvl>
+    <w:lvl w:ilvl="1" w:tplc="040E0003" w:tentative="1">
+      <w:start w:val="1"/>
+      <w:numFmt w:val="bullet"/>
+      <w:lvlText w:val="o"/>
+      <w:lvlJc w:val="left"/>
+      <w:pPr>
+        <w:ind w:left="1440" w:hanging="360"/>
+      </w:pPr>
+      <w:rPr>
+        <w:rFonts w:ascii="Courier New" w:hAnsi="Courier New" w:cs="Courier New" w:hint="default"/>
+      </w:rPr>
+    </w:lvl>
+    <w:lvl w:ilvl="2" w:tplc="040E0005" w:tentative="1">
+      <w:start w:val="1"/>
+      <w:numFmt w:val="bullet"/>
+      <w:lvlText w:val=""/>
+      <w:lvlJc w:val="left"/>
+      <w:pPr>
+        <w:ind w:left="2160" w:hanging="360"/>
+      </w:pPr>
+      <w:rPr>
+        <w:rFonts w:ascii="Wingdings" w:hAnsi="Wingdings" w:hint="default"/>
+      </w:rPr>
+    </w:lvl>
+    <w:lvl w:ilvl="3" w:tplc="040E0001" w:tentative="1">
+      <w:start w:val="1"/>
+      <w:numFmt w:val="bullet"/>
+      <w:lvlText w:val=""/>
+      <w:lvlJc w:val="left"/>
+      <w:pPr>
+        <w:ind w:left="2880" w:hanging="360"/>
+      </w:pPr>
+      <w:rPr>
+        <w:rFonts w:ascii="Symbol" w:hAnsi="Symbol" w:hint="default"/>
+      </w:rPr>
+    </w:lvl>
+    <w:lvl w:ilvl="4" w:tplc="040E0003" w:tentative="1">
+      <w:start w:val="1"/>
+      <w:numFmt w:val="bullet"/>
+      <w:lvlText w:val="o"/>
+      <w:lvlJc w:val="left"/>
+      <w:pPr>
+        <w:ind w:left="3600" w:hanging="360"/>
+      </w:pPr>
+      <w:rPr>
+        <w:rFonts w:ascii="Courier New" w:hAnsi="Courier New" w:cs="Courier New" w:hint="default"/>
+      </w:rPr>
+    </w:lvl>
+    <w:lvl w:ilvl="5" w:tplc="040E0005" w:tentative="1">
+      <w:start w:val="1"/>
+      <w:numFmt w:val="bullet"/>
+      <w:lvlText w:val=""/>
+      <w:lvlJc w:val="left"/>
+      <w:pPr>
+        <w:ind w:left="4320" w:hanging="360"/>
+      </w:pPr>
+      <w:rPr>
+        <w:rFonts w:ascii="Wingdings" w:hAnsi="Wingdings" w:hint="default"/>
+      </w:rPr>
+    </w:lvl>
+    <w:lvl w:ilvl="6" w:tplc="040E0001" w:tentative="1">
+      <w:start w:val="1"/>
+      <w:numFmt w:val="bullet"/>
+      <w:lvlText w:val=""/>
+      <w:lvlJc w:val="left"/>
+      <w:pPr>
+        <w:ind w:left="5040" w:hanging="360"/>
+      </w:pPr>
+      <w:rPr>
+        <w:rFonts w:ascii="Symbol" w:hAnsi="Symbol" w:hint="default"/>
+      </w:rPr>
+    </w:lvl>
+    <w:lvl w:ilvl="7" w:tplc="040E0003" w:tentative="1">
+      <w:start w:val="1"/>
+      <w:numFmt w:val="bullet"/>
+      <w:lvlText w:val="o"/>
+      <w:lvlJc w:val="left"/>
+      <w:pPr>
+        <w:ind w:left="5760" w:hanging="360"/>
+      </w:pPr>
+      <w:rPr>
+        <w:rFonts w:ascii="Courier New" w:hAnsi="Courier New" w:cs="Courier New" w:hint="default"/>
+      </w:rPr>
+    </w:lvl>
+    <w:lvl w:ilvl="8" w:tplc="040E0005" w:tentative="1">
+      <w:start w:val="1"/>
+      <w:numFmt w:val="bullet"/>
+      <w:lvlText w:val=""/>
+      <w:lvlJc w:val="left"/>
+      <w:pPr>
+        <w:ind w:left="6480" w:hanging="360"/>
+      </w:pPr>
+      <w:rPr>
+        <w:rFonts w:ascii="Wingdings" w:hAnsi="Wingdings" w:hint="default"/>
+      </w:rPr>
+    </w:lvl>
+  </w:abstractNum>
+  <w:abstractNum w:abstractNumId="8" w15:restartNumberingAfterBreak="0">
     <w:nsid w:val="72295772"/>
     <w:multiLevelType w:val="hybridMultilevel"/>
     <w:tmpl w:val="05EEB908"/>
@@ -2090,10 +2911,16 @@
     <w:abstractNumId w:val="2"/>
   </w:num>
   <w:num w:numId="6">
-    <w:abstractNumId w:val="6"/>
+    <w:abstractNumId w:val="8"/>
   </w:num>
   <w:num w:numId="7">
     <w:abstractNumId w:val="1"/>
+  </w:num>
+  <w:num w:numId="8">
+    <w:abstractNumId w:val="6"/>
+  </w:num>
+  <w:num w:numId="9">
+    <w:abstractNumId w:val="7"/>
   </w:num>
 </w:numbering>
 </file>
@@ -3098,14 +3925,14 @@
 <ds:datastoreItem xmlns:ds="http://schemas.openxmlformats.org/officeDocument/2006/customXml" ds:itemID="{173F7A11-2CC2-4D30-9560-22A7EAB52CC0}">
   <ds:schemaRefs>
     <ds:schemaRef ds:uri="http://purl.org/dc/terms/"/>
+    <ds:schemaRef ds:uri="http://schemas.openxmlformats.org/package/2006/metadata/core-properties"/>
+    <ds:schemaRef ds:uri="http://purl.org/dc/dcmitype/"/>
+    <ds:schemaRef ds:uri="http://schemas.microsoft.com/office/infopath/2007/PartnerControls"/>
     <ds:schemaRef ds:uri="http://schemas.microsoft.com/office/2006/documentManagement/types"/>
-    <ds:schemaRef ds:uri="http://purl.org/dc/dcmitype/"/>
+    <ds:schemaRef ds:uri="http://schemas.microsoft.com/office/2006/metadata/properties"/>
     <ds:schemaRef ds:uri="963f436b-1032-4be4-afb8-d77fa9e66d23"/>
-    <ds:schemaRef ds:uri="http://schemas.openxmlformats.org/package/2006/metadata/core-properties"/>
+    <ds:schemaRef ds:uri="http://www.w3.org/XML/1998/namespace"/>
     <ds:schemaRef ds:uri="http://purl.org/dc/elements/1.1/"/>
-    <ds:schemaRef ds:uri="http://schemas.microsoft.com/office/infopath/2007/PartnerControls"/>
-    <ds:schemaRef ds:uri="http://schemas.microsoft.com/office/2006/metadata/properties"/>
-    <ds:schemaRef ds:uri="http://www.w3.org/XML/1998/namespace"/>
   </ds:schemaRefs>
 </ds:datastoreItem>
 </file>
</xml_diff>

<commit_message>
Added acceptance test cases as per current status
</commit_message>
<xml_diff>
--- a/docs/User Story Document.docx
+++ b/docs/User Story Document.docx
@@ -1280,13 +1280,6 @@
     </w:p>
     <w:p>
       <w:pPr>
-        <w:rPr>
-          <w:lang w:val="en-US"/>
-        </w:rPr>
-      </w:pPr>
-    </w:p>
-    <w:p>
-      <w:pPr>
         <w:pStyle w:val="Cmsor2"/>
         <w:rPr>
           <w:lang w:val="en-US"/>
@@ -1957,11 +1950,1328 @@
         </w:rPr>
         <w:t>instructions in how to use the system as a user and an administrator.</w:t>
       </w:r>
-      <w:bookmarkStart w:id="0" w:name="_GoBack"/>
-      <w:bookmarkEnd w:id="0"/>
-    </w:p>
-    <w:p>
-      <w:pPr>
+    </w:p>
+    <w:p>
+      <w:pPr>
+        <w:pStyle w:val="Cmsor2"/>
+        <w:rPr>
+          <w:lang w:val="en-US"/>
+        </w:rPr>
+      </w:pPr>
+      <w:r>
+        <w:rPr>
+          <w:lang w:val="en-US"/>
+        </w:rPr>
+        <w:t xml:space="preserve">Acceptance Cases for </w:t>
+      </w:r>
+      <w:r>
+        <w:rPr>
+          <w:lang w:val="en-US"/>
+        </w:rPr>
+        <w:t>Business User Stories</w:t>
+      </w:r>
+    </w:p>
+    <w:p>
+      <w:pPr>
+        <w:pStyle w:val="Cmsor3"/>
+        <w:numPr>
+          <w:ilvl w:val="0"/>
+          <w:numId w:val="0"/>
+        </w:numPr>
+        <w:ind w:left="357" w:hanging="357"/>
+        <w:rPr>
+          <w:lang w:val="en-US"/>
+        </w:rPr>
+      </w:pPr>
+      <w:r>
+        <w:rPr>
+          <w:lang w:val="en-US"/>
+        </w:rPr>
+        <w:t>1. User Handling</w:t>
+      </w:r>
+    </w:p>
+    <w:p>
+      <w:pPr>
+        <w:rPr>
+          <w:lang w:val="en-US"/>
+        </w:rPr>
+      </w:pPr>
+      <w:r>
+        <w:rPr>
+          <w:lang w:val="en-US"/>
+        </w:rPr>
+        <w:t>User registration:</w:t>
+      </w:r>
+    </w:p>
+    <w:p>
+      <w:pPr>
+        <w:pStyle w:val="Listaszerbekezds"/>
+        <w:numPr>
+          <w:ilvl w:val="0"/>
+          <w:numId w:val="11"/>
+        </w:numPr>
+        <w:rPr>
+          <w:lang w:val="en-US"/>
+        </w:rPr>
+      </w:pPr>
+      <w:r>
+        <w:rPr>
+          <w:lang w:val="en-US"/>
+        </w:rPr>
+        <w:t>Navigate to the opening screen.</w:t>
+      </w:r>
+    </w:p>
+    <w:p>
+      <w:pPr>
+        <w:pStyle w:val="Listaszerbekezds"/>
+        <w:numPr>
+          <w:ilvl w:val="0"/>
+          <w:numId w:val="11"/>
+        </w:numPr>
+        <w:rPr>
+          <w:lang w:val="en-US"/>
+        </w:rPr>
+      </w:pPr>
+      <w:r>
+        <w:rPr>
+          <w:lang w:val="en-US"/>
+        </w:rPr>
+        <w:t>Click the “Sign Up” option.</w:t>
+      </w:r>
+    </w:p>
+    <w:p>
+      <w:pPr>
+        <w:pStyle w:val="Listaszerbekezds"/>
+        <w:numPr>
+          <w:ilvl w:val="0"/>
+          <w:numId w:val="11"/>
+        </w:numPr>
+        <w:rPr>
+          <w:lang w:val="en-US"/>
+        </w:rPr>
+      </w:pPr>
+      <w:r>
+        <w:rPr>
+          <w:lang w:val="en-US"/>
+        </w:rPr>
+        <w:t>Enter your desired username and password.</w:t>
+      </w:r>
+    </w:p>
+    <w:p>
+      <w:pPr>
+        <w:pStyle w:val="Listaszerbekezds"/>
+        <w:numPr>
+          <w:ilvl w:val="0"/>
+          <w:numId w:val="11"/>
+        </w:numPr>
+        <w:rPr>
+          <w:lang w:val="en-US"/>
+        </w:rPr>
+      </w:pPr>
+      <w:r>
+        <w:rPr>
+          <w:lang w:val="en-US"/>
+        </w:rPr>
+        <w:t>Click sign up. The site will redirect you to the login screen.</w:t>
+      </w:r>
+    </w:p>
+    <w:p>
+      <w:pPr>
+        <w:rPr>
+          <w:lang w:val="en-US"/>
+        </w:rPr>
+      </w:pPr>
+      <w:r>
+        <w:rPr>
+          <w:lang w:val="en-US"/>
+        </w:rPr>
+        <w:t xml:space="preserve">Error handling for User </w:t>
+      </w:r>
+      <w:r>
+        <w:rPr>
+          <w:lang w:val="en-US"/>
+        </w:rPr>
+        <w:t>r</w:t>
+      </w:r>
+      <w:r>
+        <w:rPr>
+          <w:lang w:val="en-US"/>
+        </w:rPr>
+        <w:t>egistration step 3:</w:t>
+      </w:r>
+    </w:p>
+    <w:p>
+      <w:pPr>
+        <w:pStyle w:val="Listaszerbekezds"/>
+        <w:numPr>
+          <w:ilvl w:val="0"/>
+          <w:numId w:val="9"/>
+        </w:numPr>
+        <w:rPr>
+          <w:lang w:val="en-US"/>
+        </w:rPr>
+      </w:pPr>
+      <w:r>
+        <w:rPr>
+          <w:lang w:val="en-US"/>
+        </w:rPr>
+        <w:t>If your password matches your username, an error message is displayed.</w:t>
+      </w:r>
+    </w:p>
+    <w:p>
+      <w:pPr>
+        <w:pStyle w:val="Listaszerbekezds"/>
+        <w:numPr>
+          <w:ilvl w:val="0"/>
+          <w:numId w:val="9"/>
+        </w:numPr>
+        <w:rPr>
+          <w:lang w:val="en-US"/>
+        </w:rPr>
+      </w:pPr>
+      <w:r>
+        <w:rPr>
+          <w:lang w:val="en-US"/>
+        </w:rPr>
+        <w:t>If your password is less than 8 characters, an error message is displayed.</w:t>
+      </w:r>
+    </w:p>
+    <w:p>
+      <w:pPr>
+        <w:pStyle w:val="Listaszerbekezds"/>
+        <w:numPr>
+          <w:ilvl w:val="0"/>
+          <w:numId w:val="9"/>
+        </w:numPr>
+        <w:rPr>
+          <w:lang w:val="en-US"/>
+        </w:rPr>
+      </w:pPr>
+      <w:r>
+        <w:rPr>
+          <w:lang w:val="en-US"/>
+        </w:rPr>
+        <w:t>If your password is a commonly used one according to our dictionary, an error message is displayed.</w:t>
+      </w:r>
+    </w:p>
+    <w:p>
+      <w:pPr>
+        <w:pStyle w:val="Listaszerbekezds"/>
+        <w:numPr>
+          <w:ilvl w:val="0"/>
+          <w:numId w:val="9"/>
+        </w:numPr>
+        <w:rPr>
+          <w:lang w:val="en-US"/>
+        </w:rPr>
+      </w:pPr>
+      <w:r>
+        <w:rPr>
+          <w:lang w:val="en-US"/>
+        </w:rPr>
+        <w:t>If your password is entirely numeric, an error message is displayed.</w:t>
+      </w:r>
+    </w:p>
+    <w:p>
+      <w:pPr>
+        <w:pStyle w:val="Listaszerbekezds"/>
+        <w:numPr>
+          <w:ilvl w:val="0"/>
+          <w:numId w:val="9"/>
+        </w:numPr>
+        <w:rPr>
+          <w:lang w:val="en-US"/>
+        </w:rPr>
+      </w:pPr>
+      <w:r>
+        <w:rPr>
+          <w:lang w:val="en-US"/>
+        </w:rPr>
+        <w:t>If your password and the password confirmation don’t match, an error message is displayed.</w:t>
+      </w:r>
+    </w:p>
+    <w:p>
+      <w:pPr>
+        <w:rPr>
+          <w:lang w:val="en-US"/>
+        </w:rPr>
+      </w:pPr>
+      <w:r>
+        <w:rPr>
+          <w:lang w:val="en-US"/>
+        </w:rPr>
+        <w:t>User login:</w:t>
+      </w:r>
+    </w:p>
+    <w:p>
+      <w:pPr>
+        <w:pStyle w:val="Listaszerbekezds"/>
+        <w:numPr>
+          <w:ilvl w:val="0"/>
+          <w:numId w:val="13"/>
+        </w:numPr>
+        <w:rPr>
+          <w:lang w:val="en-US"/>
+        </w:rPr>
+      </w:pPr>
+      <w:r>
+        <w:rPr>
+          <w:lang w:val="en-US"/>
+        </w:rPr>
+        <w:t>Navigate to the opening screen.</w:t>
+      </w:r>
+    </w:p>
+    <w:p>
+      <w:pPr>
+        <w:pStyle w:val="Listaszerbekezds"/>
+        <w:numPr>
+          <w:ilvl w:val="0"/>
+          <w:numId w:val="13"/>
+        </w:numPr>
+        <w:rPr>
+          <w:lang w:val="en-US"/>
+        </w:rPr>
+      </w:pPr>
+      <w:r>
+        <w:rPr>
+          <w:lang w:val="en-US"/>
+        </w:rPr>
+        <w:t>Click the “Log in” option.</w:t>
+      </w:r>
+    </w:p>
+    <w:p>
+      <w:pPr>
+        <w:pStyle w:val="Listaszerbekezds"/>
+        <w:numPr>
+          <w:ilvl w:val="0"/>
+          <w:numId w:val="13"/>
+        </w:numPr>
+        <w:rPr>
+          <w:lang w:val="en-US"/>
+        </w:rPr>
+      </w:pPr>
+      <w:r>
+        <w:rPr>
+          <w:lang w:val="en-US"/>
+        </w:rPr>
+        <w:t>Enter username and password.</w:t>
+      </w:r>
+    </w:p>
+    <w:p>
+      <w:pPr>
+        <w:pStyle w:val="Listaszerbekezds"/>
+        <w:numPr>
+          <w:ilvl w:val="0"/>
+          <w:numId w:val="13"/>
+        </w:numPr>
+        <w:rPr>
+          <w:lang w:val="en-US"/>
+        </w:rPr>
+      </w:pPr>
+      <w:r>
+        <w:rPr>
+          <w:lang w:val="en-US"/>
+        </w:rPr>
+        <w:t>Click the “Login” button.</w:t>
+      </w:r>
+    </w:p>
+    <w:p>
+      <w:pPr>
+        <w:pStyle w:val="Listaszerbekezds"/>
+        <w:numPr>
+          <w:ilvl w:val="0"/>
+          <w:numId w:val="13"/>
+        </w:numPr>
+        <w:rPr>
+          <w:lang w:val="en-US"/>
+        </w:rPr>
+      </w:pPr>
+      <w:r>
+        <w:rPr>
+          <w:lang w:val="en-US"/>
+        </w:rPr>
+        <w:t>The system will log you in and redirect you to the home page.</w:t>
+      </w:r>
+    </w:p>
+    <w:p>
+      <w:pPr>
+        <w:rPr>
+          <w:lang w:val="en-US"/>
+        </w:rPr>
+      </w:pPr>
+      <w:r>
+        <w:rPr>
+          <w:lang w:val="en-US"/>
+        </w:rPr>
+        <w:t>Error handling for User login step 3:</w:t>
+      </w:r>
+    </w:p>
+    <w:p>
+      <w:pPr>
+        <w:pStyle w:val="Listaszerbekezds"/>
+        <w:numPr>
+          <w:ilvl w:val="0"/>
+          <w:numId w:val="14"/>
+        </w:numPr>
+        <w:rPr>
+          <w:lang w:val="en-US"/>
+        </w:rPr>
+      </w:pPr>
+      <w:r>
+        <w:rPr>
+          <w:lang w:val="en-US"/>
+        </w:rPr>
+        <w:t>If a wrong username and password combination is given, an error message will appear. Usernames and passwords are case sensitive.</w:t>
+      </w:r>
+    </w:p>
+    <w:p>
+      <w:pPr>
+        <w:rPr>
+          <w:lang w:val="en-US"/>
+        </w:rPr>
+      </w:pPr>
+      <w:r>
+        <w:rPr>
+          <w:lang w:val="en-US"/>
+        </w:rPr>
+        <w:t>Logging out:</w:t>
+      </w:r>
+    </w:p>
+    <w:p>
+      <w:pPr>
+        <w:pStyle w:val="Listaszerbekezds"/>
+        <w:numPr>
+          <w:ilvl w:val="0"/>
+          <w:numId w:val="15"/>
+        </w:numPr>
+        <w:rPr>
+          <w:lang w:val="en-US"/>
+        </w:rPr>
+      </w:pPr>
+      <w:r>
+        <w:rPr>
+          <w:lang w:val="en-US"/>
+        </w:rPr>
+        <w:t>Make sure you are logged in.</w:t>
+      </w:r>
+    </w:p>
+    <w:p>
+      <w:pPr>
+        <w:pStyle w:val="Listaszerbekezds"/>
+        <w:numPr>
+          <w:ilvl w:val="0"/>
+          <w:numId w:val="15"/>
+        </w:numPr>
+        <w:rPr>
+          <w:lang w:val="en-US"/>
+        </w:rPr>
+      </w:pPr>
+      <w:r>
+        <w:rPr>
+          <w:lang w:val="en-US"/>
+        </w:rPr>
+        <w:t>Click the “Log out” option on the menu bar.</w:t>
+      </w:r>
+    </w:p>
+    <w:p>
+      <w:pPr>
+        <w:pStyle w:val="Listaszerbekezds"/>
+        <w:numPr>
+          <w:ilvl w:val="0"/>
+          <w:numId w:val="15"/>
+        </w:numPr>
+        <w:rPr>
+          <w:lang w:val="en-US"/>
+        </w:rPr>
+      </w:pPr>
+      <w:r>
+        <w:rPr>
+          <w:lang w:val="en-US"/>
+        </w:rPr>
+        <w:t>You will be redirected to the home page.</w:t>
+      </w:r>
+    </w:p>
+    <w:p>
+      <w:pPr>
+        <w:rPr>
+          <w:lang w:val="en-US"/>
+        </w:rPr>
+      </w:pPr>
+      <w:r>
+        <w:rPr>
+          <w:lang w:val="en-US"/>
+        </w:rPr>
+        <w:br w:type="page"/>
+      </w:r>
+    </w:p>
+    <w:p>
+      <w:pPr>
+        <w:rPr>
+          <w:lang w:val="en-US"/>
+        </w:rPr>
+      </w:pPr>
+      <w:bookmarkStart w:id="0" w:name="_Hlk23711084"/>
+      <w:r>
+        <w:rPr>
+          <w:lang w:val="en-US"/>
+        </w:rPr>
+        <w:lastRenderedPageBreak/>
+        <w:t>Resetting your password (if you are logged in):</w:t>
+      </w:r>
+    </w:p>
+    <w:bookmarkEnd w:id="0"/>
+    <w:p>
+      <w:pPr>
+        <w:pStyle w:val="Listaszerbekezds"/>
+        <w:numPr>
+          <w:ilvl w:val="0"/>
+          <w:numId w:val="16"/>
+        </w:numPr>
+        <w:rPr>
+          <w:lang w:val="en-US"/>
+        </w:rPr>
+      </w:pPr>
+      <w:r>
+        <w:rPr>
+          <w:lang w:val="en-US"/>
+        </w:rPr>
+        <w:t>Click “Reset password” on the menu bar.</w:t>
+      </w:r>
+    </w:p>
+    <w:p>
+      <w:pPr>
+        <w:pStyle w:val="Listaszerbekezds"/>
+        <w:numPr>
+          <w:ilvl w:val="0"/>
+          <w:numId w:val="16"/>
+        </w:numPr>
+        <w:rPr>
+          <w:lang w:val="en-US"/>
+        </w:rPr>
+      </w:pPr>
+      <w:r>
+        <w:rPr>
+          <w:lang w:val="en-US"/>
+        </w:rPr>
+        <w:t>Enter your email address.</w:t>
+      </w:r>
+    </w:p>
+    <w:p>
+      <w:pPr>
+        <w:pStyle w:val="Listaszerbekezds"/>
+        <w:numPr>
+          <w:ilvl w:val="0"/>
+          <w:numId w:val="16"/>
+        </w:numPr>
+        <w:rPr>
+          <w:lang w:val="en-US"/>
+        </w:rPr>
+      </w:pPr>
+      <w:r>
+        <w:rPr>
+          <w:lang w:val="en-US"/>
+        </w:rPr>
+        <w:t>Click “Send me instructions!”.</w:t>
+      </w:r>
+    </w:p>
+    <w:p>
+      <w:pPr>
+        <w:pStyle w:val="Listaszerbekezds"/>
+        <w:numPr>
+          <w:ilvl w:val="0"/>
+          <w:numId w:val="16"/>
+        </w:numPr>
+        <w:rPr>
+          <w:lang w:val="en-US"/>
+        </w:rPr>
+      </w:pPr>
+      <w:r>
+        <w:rPr>
+          <w:lang w:val="en-US"/>
+        </w:rPr>
+        <w:t>You will receive an email and can follow the instructions to reset your password.</w:t>
+      </w:r>
+    </w:p>
+    <w:p>
+      <w:pPr>
+        <w:rPr>
+          <w:lang w:val="en-US"/>
+        </w:rPr>
+      </w:pPr>
+      <w:r>
+        <w:rPr>
+          <w:lang w:val="en-US"/>
+        </w:rPr>
+        <w:t>Resetting your password (if you are logged out):</w:t>
+      </w:r>
+    </w:p>
+    <w:p>
+      <w:pPr>
+        <w:pStyle w:val="Listaszerbekezds"/>
+        <w:numPr>
+          <w:ilvl w:val="0"/>
+          <w:numId w:val="17"/>
+        </w:numPr>
+        <w:rPr>
+          <w:lang w:val="en-US"/>
+        </w:rPr>
+      </w:pPr>
+      <w:r>
+        <w:rPr>
+          <w:lang w:val="en-US"/>
+        </w:rPr>
+        <w:t>Click “Log in” on the menu bar.</w:t>
+      </w:r>
+    </w:p>
+    <w:p>
+      <w:pPr>
+        <w:pStyle w:val="Listaszerbekezds"/>
+        <w:numPr>
+          <w:ilvl w:val="0"/>
+          <w:numId w:val="17"/>
+        </w:numPr>
+        <w:rPr>
+          <w:lang w:val="en-US"/>
+        </w:rPr>
+      </w:pPr>
+      <w:r>
+        <w:rPr>
+          <w:lang w:val="en-US"/>
+        </w:rPr>
+        <w:t>Click the “Reset password” button.</w:t>
+      </w:r>
+    </w:p>
+    <w:p>
+      <w:pPr>
+        <w:pStyle w:val="Listaszerbekezds"/>
+        <w:numPr>
+          <w:ilvl w:val="0"/>
+          <w:numId w:val="17"/>
+        </w:numPr>
+        <w:rPr>
+          <w:lang w:val="en-US"/>
+        </w:rPr>
+      </w:pPr>
+      <w:r>
+        <w:rPr>
+          <w:lang w:val="en-US"/>
+        </w:rPr>
+        <w:t>Enter your email address.</w:t>
+      </w:r>
+    </w:p>
+    <w:p>
+      <w:pPr>
+        <w:pStyle w:val="Listaszerbekezds"/>
+        <w:numPr>
+          <w:ilvl w:val="0"/>
+          <w:numId w:val="17"/>
+        </w:numPr>
+        <w:rPr>
+          <w:lang w:val="en-US"/>
+        </w:rPr>
+      </w:pPr>
+      <w:r>
+        <w:rPr>
+          <w:lang w:val="en-US"/>
+        </w:rPr>
+        <w:t>Click “Send me instructions!”.</w:t>
+      </w:r>
+    </w:p>
+    <w:p>
+      <w:pPr>
+        <w:pStyle w:val="Listaszerbekezds"/>
+        <w:numPr>
+          <w:ilvl w:val="0"/>
+          <w:numId w:val="17"/>
+        </w:numPr>
+        <w:rPr>
+          <w:lang w:val="en-US"/>
+        </w:rPr>
+      </w:pPr>
+      <w:r>
+        <w:rPr>
+          <w:lang w:val="en-US"/>
+        </w:rPr>
+        <w:t>You will receive an email and can follow the instructions to reset your password.</w:t>
+      </w:r>
+    </w:p>
+    <w:p>
+      <w:pPr>
+        <w:pStyle w:val="Cmsor3"/>
+        <w:numPr>
+          <w:ilvl w:val="0"/>
+          <w:numId w:val="0"/>
+        </w:numPr>
+        <w:ind w:left="357" w:hanging="357"/>
+        <w:rPr>
+          <w:lang w:val="en-US"/>
+        </w:rPr>
+      </w:pPr>
+      <w:r>
+        <w:rPr>
+          <w:lang w:val="en-US"/>
+        </w:rPr>
+        <w:t>2. Item Browsing</w:t>
+      </w:r>
+    </w:p>
+    <w:p>
+      <w:pPr>
+        <w:pStyle w:val="Cmsor3"/>
+        <w:numPr>
+          <w:ilvl w:val="0"/>
+          <w:numId w:val="0"/>
+        </w:numPr>
+        <w:ind w:left="357" w:hanging="357"/>
+        <w:rPr>
+          <w:b w:val="0"/>
+          <w:lang w:val="en-US"/>
+        </w:rPr>
+      </w:pPr>
+      <w:r>
+        <w:rPr>
+          <w:b w:val="0"/>
+          <w:lang w:val="en-US"/>
+        </w:rPr>
+        <w:t>These steps require you to be logged in.</w:t>
+      </w:r>
+    </w:p>
+    <w:p>
+      <w:pPr>
+        <w:rPr>
+          <w:lang w:val="en-US"/>
+        </w:rPr>
+      </w:pPr>
+      <w:r>
+        <w:rPr>
+          <w:lang w:val="en-US"/>
+        </w:rPr>
+        <w:t>Pizza browsing:</w:t>
+      </w:r>
+    </w:p>
+    <w:p>
+      <w:pPr>
+        <w:pStyle w:val="Listaszerbekezds"/>
+        <w:numPr>
+          <w:ilvl w:val="0"/>
+          <w:numId w:val="18"/>
+        </w:numPr>
+        <w:rPr>
+          <w:lang w:val="en-US"/>
+        </w:rPr>
+      </w:pPr>
+      <w:r>
+        <w:rPr>
+          <w:lang w:val="en-US"/>
+        </w:rPr>
+        <w:t>Click “Pizzas” on the menu bar.</w:t>
+      </w:r>
+    </w:p>
+    <w:p>
+      <w:pPr>
+        <w:pStyle w:val="Listaszerbekezds"/>
+        <w:numPr>
+          <w:ilvl w:val="0"/>
+          <w:numId w:val="18"/>
+        </w:numPr>
+        <w:rPr>
+          <w:lang w:val="en-US"/>
+        </w:rPr>
+      </w:pPr>
+      <w:r>
+        <w:rPr>
+          <w:lang w:val="en-US"/>
+        </w:rPr>
+        <w:t>You can see the pizzas in the list.</w:t>
+      </w:r>
+    </w:p>
+    <w:p>
+      <w:pPr>
+        <w:pStyle w:val="Listaszerbekezds"/>
+        <w:numPr>
+          <w:ilvl w:val="0"/>
+          <w:numId w:val="18"/>
+        </w:numPr>
+        <w:rPr>
+          <w:lang w:val="en-US"/>
+        </w:rPr>
+      </w:pPr>
+      <w:r>
+        <w:rPr>
+          <w:lang w:val="en-US"/>
+        </w:rPr>
+        <w:t>Go to the second page at the bottom of the first page.</w:t>
+      </w:r>
+    </w:p>
+    <w:p>
+      <w:pPr>
+        <w:rPr>
+          <w:lang w:val="en-US"/>
+        </w:rPr>
+      </w:pPr>
+      <w:r>
+        <w:rPr>
+          <w:lang w:val="en-US"/>
+        </w:rPr>
+        <w:t>Filtering allergens:</w:t>
+      </w:r>
+    </w:p>
+    <w:p>
+      <w:pPr>
+        <w:pStyle w:val="Listaszerbekezds"/>
+        <w:numPr>
+          <w:ilvl w:val="0"/>
+          <w:numId w:val="19"/>
+        </w:numPr>
+        <w:rPr>
+          <w:lang w:val="en-US"/>
+        </w:rPr>
+      </w:pPr>
+      <w:r>
+        <w:rPr>
+          <w:lang w:val="en-US"/>
+        </w:rPr>
+        <w:t>Use the tick boxes on the top of the “Pizzas” page.</w:t>
+      </w:r>
+    </w:p>
+    <w:p>
+      <w:pPr>
+        <w:pStyle w:val="Listaszerbekezds"/>
+        <w:numPr>
+          <w:ilvl w:val="0"/>
+          <w:numId w:val="19"/>
+        </w:numPr>
+        <w:rPr>
+          <w:lang w:val="en-US"/>
+        </w:rPr>
+      </w:pPr>
+      <w:r>
+        <w:rPr>
+          <w:lang w:val="en-US"/>
+        </w:rPr>
+        <w:t>The pizzas containing the ticked allergens will appear marked in the list.</w:t>
+      </w:r>
+    </w:p>
+    <w:p>
+      <w:pPr>
+        <w:pStyle w:val="Cmsor3"/>
+        <w:numPr>
+          <w:ilvl w:val="0"/>
+          <w:numId w:val="0"/>
+        </w:numPr>
+        <w:ind w:left="357" w:hanging="357"/>
+        <w:rPr>
+          <w:lang w:val="en-US"/>
+        </w:rPr>
+      </w:pPr>
+      <w:r>
+        <w:rPr>
+          <w:lang w:val="en-US"/>
+        </w:rPr>
+        <w:t>3. Ordering a Pizza</w:t>
+      </w:r>
+    </w:p>
+    <w:p>
+      <w:pPr>
+        <w:pStyle w:val="Cmsor3"/>
+        <w:numPr>
+          <w:ilvl w:val="0"/>
+          <w:numId w:val="0"/>
+        </w:numPr>
+        <w:ind w:left="357" w:hanging="357"/>
+        <w:rPr>
+          <w:b w:val="0"/>
+          <w:lang w:val="en-US"/>
+        </w:rPr>
+      </w:pPr>
+      <w:r>
+        <w:rPr>
+          <w:b w:val="0"/>
+          <w:lang w:val="en-US"/>
+        </w:rPr>
+        <w:t>These steps require you to be logged in.</w:t>
+      </w:r>
+    </w:p>
+    <w:p>
+      <w:pPr>
+        <w:pStyle w:val="Listaszerbekezds"/>
+        <w:numPr>
+          <w:ilvl w:val="0"/>
+          <w:numId w:val="20"/>
+        </w:numPr>
+        <w:rPr>
+          <w:lang w:val="en-US"/>
+        </w:rPr>
+      </w:pPr>
+      <w:r>
+        <w:rPr>
+          <w:lang w:val="en-US"/>
+        </w:rPr>
+        <w:t>Put some pizzas in the shopping cart.</w:t>
+      </w:r>
+    </w:p>
+    <w:p>
+      <w:pPr>
+        <w:pStyle w:val="Listaszerbekezds"/>
+        <w:numPr>
+          <w:ilvl w:val="0"/>
+          <w:numId w:val="20"/>
+        </w:numPr>
+        <w:rPr>
+          <w:lang w:val="en-US"/>
+        </w:rPr>
+      </w:pPr>
+      <w:r>
+        <w:rPr>
+          <w:lang w:val="en-US"/>
+        </w:rPr>
+        <w:t>Click “Pay” on the left side of the screen.</w:t>
+      </w:r>
+    </w:p>
+    <w:p>
+      <w:pPr>
+        <w:pStyle w:val="Listaszerbekezds"/>
+        <w:numPr>
+          <w:ilvl w:val="0"/>
+          <w:numId w:val="20"/>
+        </w:numPr>
+        <w:rPr>
+          <w:lang w:val="en-US"/>
+        </w:rPr>
+      </w:pPr>
+      <w:r>
+        <w:rPr>
+          <w:lang w:val="en-US"/>
+        </w:rPr>
+        <w:t>…</w:t>
+      </w:r>
+    </w:p>
+    <w:p>
+      <w:pPr>
+        <w:pStyle w:val="Cmsor3"/>
+        <w:numPr>
+          <w:ilvl w:val="0"/>
+          <w:numId w:val="0"/>
+        </w:numPr>
+        <w:ind w:left="357" w:hanging="357"/>
+        <w:rPr>
+          <w:lang w:val="en-US"/>
+        </w:rPr>
+      </w:pPr>
+      <w:r>
+        <w:rPr>
+          <w:lang w:val="en-US"/>
+        </w:rPr>
+        <w:t>5. Pizza Customization</w:t>
+      </w:r>
+    </w:p>
+    <w:p>
+      <w:pPr>
+        <w:pStyle w:val="Cmsor3"/>
+        <w:numPr>
+          <w:ilvl w:val="0"/>
+          <w:numId w:val="0"/>
+        </w:numPr>
+        <w:ind w:left="357" w:hanging="357"/>
+        <w:rPr>
+          <w:b w:val="0"/>
+          <w:lang w:val="en-US"/>
+        </w:rPr>
+      </w:pPr>
+      <w:r>
+        <w:rPr>
+          <w:b w:val="0"/>
+          <w:lang w:val="en-US"/>
+        </w:rPr>
+        <w:t>These steps require you to be logged in.</w:t>
+      </w:r>
+    </w:p>
+    <w:p>
+      <w:pPr>
+        <w:pStyle w:val="Listaszerbekezds"/>
+        <w:numPr>
+          <w:ilvl w:val="0"/>
+          <w:numId w:val="21"/>
+        </w:numPr>
+        <w:rPr>
+          <w:lang w:val="en-US"/>
+        </w:rPr>
+      </w:pPr>
+      <w:r>
+        <w:rPr>
+          <w:lang w:val="en-US"/>
+        </w:rPr>
+        <w:t>Click “Pizzas” on the menu bar.</w:t>
+      </w:r>
+    </w:p>
+    <w:p>
+      <w:pPr>
+        <w:pStyle w:val="Listaszerbekezds"/>
+        <w:numPr>
+          <w:ilvl w:val="0"/>
+          <w:numId w:val="21"/>
+        </w:numPr>
+        <w:rPr>
+          <w:lang w:val="en-US"/>
+        </w:rPr>
+      </w:pPr>
+      <w:r>
+        <w:rPr>
+          <w:lang w:val="en-US"/>
+        </w:rPr>
+        <w:t>Click the “Create custom pizza” button.</w:t>
+      </w:r>
+    </w:p>
+    <w:p>
+      <w:pPr>
+        <w:pStyle w:val="Listaszerbekezds"/>
+        <w:numPr>
+          <w:ilvl w:val="0"/>
+          <w:numId w:val="21"/>
+        </w:numPr>
+        <w:rPr>
+          <w:lang w:val="en-US"/>
+        </w:rPr>
+      </w:pPr>
+      <w:r>
+        <w:rPr>
+          <w:lang w:val="en-US"/>
+        </w:rPr>
+        <w:t>Select your pizza size, toppings and sauces.</w:t>
+      </w:r>
+    </w:p>
+    <w:p>
+      <w:pPr>
+        <w:pStyle w:val="Listaszerbekezds"/>
+        <w:numPr>
+          <w:ilvl w:val="0"/>
+          <w:numId w:val="21"/>
+        </w:numPr>
+        <w:rPr>
+          <w:lang w:val="en-US"/>
+        </w:rPr>
+      </w:pPr>
+      <w:r>
+        <w:rPr>
+          <w:lang w:val="en-US"/>
+        </w:rPr>
+        <w:t>Click the “Add to cart” button.</w:t>
+      </w:r>
+    </w:p>
+    <w:p>
+      <w:pPr>
+        <w:pStyle w:val="Listaszerbekezds"/>
+        <w:numPr>
+          <w:ilvl w:val="0"/>
+          <w:numId w:val="21"/>
+        </w:numPr>
+        <w:rPr>
+          <w:lang w:val="en-US"/>
+        </w:rPr>
+      </w:pPr>
+      <w:r>
+        <w:rPr>
+          <w:lang w:val="en-US"/>
+        </w:rPr>
+        <w:t xml:space="preserve">The popup will </w:t>
+      </w:r>
+      <w:proofErr w:type="gramStart"/>
+      <w:r>
+        <w:rPr>
+          <w:lang w:val="en-US"/>
+        </w:rPr>
+        <w:t>close</w:t>
+      </w:r>
+      <w:proofErr w:type="gramEnd"/>
+      <w:r>
+        <w:rPr>
+          <w:lang w:val="en-US"/>
+        </w:rPr>
+        <w:t xml:space="preserve"> and the pizza will be added to your cart.</w:t>
+      </w:r>
+    </w:p>
+    <w:p>
+      <w:pPr>
+        <w:pStyle w:val="Cmsor3"/>
+        <w:numPr>
+          <w:ilvl w:val="0"/>
+          <w:numId w:val="0"/>
+        </w:numPr>
+        <w:ind w:left="357" w:hanging="357"/>
+        <w:rPr>
+          <w:lang w:val="en-US"/>
+        </w:rPr>
+      </w:pPr>
+      <w:r>
+        <w:rPr>
+          <w:lang w:val="en-US"/>
+        </w:rPr>
+        <w:t>6. Convenience Features</w:t>
+      </w:r>
+    </w:p>
+    <w:p>
+      <w:pPr>
+        <w:pStyle w:val="Cmsor3"/>
+        <w:numPr>
+          <w:ilvl w:val="0"/>
+          <w:numId w:val="0"/>
+        </w:numPr>
+        <w:ind w:left="357" w:hanging="357"/>
+        <w:rPr>
+          <w:b w:val="0"/>
+          <w:lang w:val="en-US"/>
+        </w:rPr>
+      </w:pPr>
+      <w:r>
+        <w:rPr>
+          <w:b w:val="0"/>
+          <w:lang w:val="en-US"/>
+        </w:rPr>
+        <w:t>These steps require you to be logged in.</w:t>
+      </w:r>
+    </w:p>
+    <w:p>
+      <w:pPr>
+        <w:rPr>
+          <w:lang w:val="en-US"/>
+        </w:rPr>
+      </w:pPr>
+      <w:r>
+        <w:rPr>
+          <w:lang w:val="en-US"/>
+        </w:rPr>
+        <w:t>Saving a custom pizza</w:t>
+      </w:r>
+    </w:p>
+    <w:p>
+      <w:pPr>
+        <w:pStyle w:val="Listaszerbekezds"/>
+        <w:numPr>
+          <w:ilvl w:val="0"/>
+          <w:numId w:val="23"/>
+        </w:numPr>
+        <w:rPr>
+          <w:lang w:val="en-US"/>
+        </w:rPr>
+      </w:pPr>
+      <w:r>
+        <w:rPr>
+          <w:lang w:val="en-US"/>
+        </w:rPr>
+        <w:t>Click the “Create custom pizza” button.</w:t>
+      </w:r>
+    </w:p>
+    <w:p>
+      <w:pPr>
+        <w:pStyle w:val="Listaszerbekezds"/>
+        <w:numPr>
+          <w:ilvl w:val="0"/>
+          <w:numId w:val="23"/>
+        </w:numPr>
+        <w:rPr>
+          <w:lang w:val="en-US"/>
+        </w:rPr>
+      </w:pPr>
+      <w:r>
+        <w:rPr>
+          <w:lang w:val="en-US"/>
+        </w:rPr>
+        <w:t>Select your pizza size, toppings and sauces.</w:t>
+      </w:r>
+    </w:p>
+    <w:p>
+      <w:pPr>
+        <w:pStyle w:val="Listaszerbekezds"/>
+        <w:numPr>
+          <w:ilvl w:val="0"/>
+          <w:numId w:val="23"/>
+        </w:numPr>
+        <w:rPr>
+          <w:lang w:val="en-US"/>
+        </w:rPr>
+      </w:pPr>
+      <w:r>
+        <w:rPr>
+          <w:lang w:val="en-US"/>
+        </w:rPr>
+        <w:t>Enter your pizza’s name and click the “Save pizza” button.</w:t>
+      </w:r>
+    </w:p>
+    <w:p>
+      <w:pPr>
+        <w:pStyle w:val="Listaszerbekezds"/>
+        <w:numPr>
+          <w:ilvl w:val="0"/>
+          <w:numId w:val="23"/>
+        </w:numPr>
+        <w:rPr>
+          <w:lang w:val="en-US"/>
+        </w:rPr>
+      </w:pPr>
+      <w:r>
+        <w:rPr>
+          <w:lang w:val="en-US"/>
+        </w:rPr>
+        <w:lastRenderedPageBreak/>
+        <w:t>Your saved pizza will be available at …</w:t>
+      </w:r>
+    </w:p>
+    <w:p>
+      <w:pPr>
+        <w:rPr>
+          <w:lang w:val="en-US"/>
+        </w:rPr>
+      </w:pPr>
+      <w:r>
+        <w:rPr>
+          <w:lang w:val="en-US"/>
+        </w:rPr>
+        <w:t>Last orders</w:t>
+      </w:r>
+    </w:p>
+    <w:p>
+      <w:pPr>
+        <w:pStyle w:val="Listaszerbekezds"/>
+        <w:numPr>
+          <w:ilvl w:val="0"/>
+          <w:numId w:val="24"/>
+        </w:numPr>
+        <w:rPr>
+          <w:lang w:val="en-US"/>
+        </w:rPr>
+      </w:pPr>
+      <w:r>
+        <w:rPr>
+          <w:lang w:val="en-US"/>
+        </w:rPr>
+        <w:t>Navigate to the home page.</w:t>
+      </w:r>
+    </w:p>
+    <w:p>
+      <w:pPr>
+        <w:pStyle w:val="Listaszerbekezds"/>
+        <w:numPr>
+          <w:ilvl w:val="0"/>
+          <w:numId w:val="24"/>
+        </w:numPr>
+        <w:rPr>
+          <w:lang w:val="en-US"/>
+        </w:rPr>
+      </w:pPr>
+      <w:r>
+        <w:rPr>
+          <w:lang w:val="en-US"/>
+        </w:rPr>
+        <w:t>Click “My orders” on the menu bar.</w:t>
+      </w:r>
+    </w:p>
+    <w:p>
+      <w:pPr>
+        <w:pStyle w:val="Listaszerbekezds"/>
+        <w:numPr>
+          <w:ilvl w:val="0"/>
+          <w:numId w:val="24"/>
+        </w:numPr>
+        <w:rPr>
+          <w:lang w:val="en-US"/>
+        </w:rPr>
+      </w:pPr>
+      <w:r>
+        <w:rPr>
+          <w:lang w:val="en-US"/>
+        </w:rPr>
+        <w:t>Your last three orders will be visible.</w:t>
+      </w:r>
+    </w:p>
+    <w:p>
+      <w:pPr>
+        <w:pStyle w:val="Listaszerbekezds"/>
+        <w:numPr>
+          <w:ilvl w:val="0"/>
+          <w:numId w:val="24"/>
+        </w:numPr>
+        <w:rPr>
+          <w:lang w:val="en-US"/>
+        </w:rPr>
+      </w:pPr>
+      <w:r>
+        <w:rPr>
+          <w:lang w:val="en-US"/>
+        </w:rPr>
+        <w:t>Click the “Reorder” button to navigate to the payment screen.</w:t>
+      </w:r>
+    </w:p>
+    <w:p>
+      <w:pPr>
+        <w:rPr>
+          <w:lang w:val="en-US"/>
+        </w:rPr>
+      </w:pPr>
+      <w:r>
+        <w:rPr>
+          <w:lang w:val="en-US"/>
+        </w:rPr>
+        <w:t>Languages</w:t>
+      </w:r>
+    </w:p>
+    <w:p>
+      <w:pPr>
+        <w:pStyle w:val="Listaszerbekezds"/>
+        <w:numPr>
+          <w:ilvl w:val="0"/>
+          <w:numId w:val="25"/>
+        </w:numPr>
+        <w:rPr>
+          <w:lang w:val="en-US"/>
+        </w:rPr>
+      </w:pPr>
+      <w:r>
+        <w:rPr>
+          <w:lang w:val="en-US"/>
+        </w:rPr>
+        <w:t>The language switch list is available at the top right corner.</w:t>
+      </w:r>
+    </w:p>
+    <w:p>
+      <w:pPr>
+        <w:pStyle w:val="Listaszerbekezds"/>
+        <w:numPr>
+          <w:ilvl w:val="0"/>
+          <w:numId w:val="25"/>
+        </w:numPr>
+        <w:rPr>
+          <w:lang w:val="en-US"/>
+        </w:rPr>
+      </w:pPr>
+      <w:r>
+        <w:rPr>
+          <w:lang w:val="en-US"/>
+        </w:rPr>
+        <w:t>Select the desired language.</w:t>
+      </w:r>
+    </w:p>
+    <w:p>
+      <w:pPr>
+        <w:pStyle w:val="Listaszerbekezds"/>
+        <w:numPr>
+          <w:ilvl w:val="0"/>
+          <w:numId w:val="25"/>
+        </w:numPr>
+        <w:rPr>
+          <w:lang w:val="en-US"/>
+        </w:rPr>
+      </w:pPr>
+      <w:r>
+        <w:rPr>
+          <w:lang w:val="en-US"/>
+        </w:rPr>
+        <w:t>The system will change language and the flag of the selected language will be visible.</w:t>
+      </w:r>
+      <w:bookmarkStart w:id="1" w:name="_GoBack"/>
+      <w:bookmarkEnd w:id="1"/>
+    </w:p>
+    <w:p>
+      <w:pPr>
+        <w:pStyle w:val="Listaszerbekezds"/>
         <w:rPr>
           <w:lang w:val="en-US"/>
         </w:rPr>
@@ -2069,6 +3379,178 @@
     </w:lvl>
   </w:abstractNum>
   <w:abstractNum w:abstractNumId="1" w15:restartNumberingAfterBreak="0">
+    <w:nsid w:val="0F736D17"/>
+    <w:multiLevelType w:val="hybridMultilevel"/>
+    <w:tmpl w:val="BA6C5DEE"/>
+    <w:lvl w:ilvl="0" w:tplc="040E000F">
+      <w:start w:val="1"/>
+      <w:numFmt w:val="decimal"/>
+      <w:lvlText w:val="%1."/>
+      <w:lvlJc w:val="left"/>
+      <w:pPr>
+        <w:ind w:left="720" w:hanging="360"/>
+      </w:pPr>
+    </w:lvl>
+    <w:lvl w:ilvl="1" w:tplc="040E0019" w:tentative="1">
+      <w:start w:val="1"/>
+      <w:numFmt w:val="lowerLetter"/>
+      <w:lvlText w:val="%2."/>
+      <w:lvlJc w:val="left"/>
+      <w:pPr>
+        <w:ind w:left="1440" w:hanging="360"/>
+      </w:pPr>
+    </w:lvl>
+    <w:lvl w:ilvl="2" w:tplc="040E001B" w:tentative="1">
+      <w:start w:val="1"/>
+      <w:numFmt w:val="lowerRoman"/>
+      <w:lvlText w:val="%3."/>
+      <w:lvlJc w:val="right"/>
+      <w:pPr>
+        <w:ind w:left="2160" w:hanging="180"/>
+      </w:pPr>
+    </w:lvl>
+    <w:lvl w:ilvl="3" w:tplc="040E000F" w:tentative="1">
+      <w:start w:val="1"/>
+      <w:numFmt w:val="decimal"/>
+      <w:lvlText w:val="%4."/>
+      <w:lvlJc w:val="left"/>
+      <w:pPr>
+        <w:ind w:left="2880" w:hanging="360"/>
+      </w:pPr>
+    </w:lvl>
+    <w:lvl w:ilvl="4" w:tplc="040E0019" w:tentative="1">
+      <w:start w:val="1"/>
+      <w:numFmt w:val="lowerLetter"/>
+      <w:lvlText w:val="%5."/>
+      <w:lvlJc w:val="left"/>
+      <w:pPr>
+        <w:ind w:left="3600" w:hanging="360"/>
+      </w:pPr>
+    </w:lvl>
+    <w:lvl w:ilvl="5" w:tplc="040E001B" w:tentative="1">
+      <w:start w:val="1"/>
+      <w:numFmt w:val="lowerRoman"/>
+      <w:lvlText w:val="%6."/>
+      <w:lvlJc w:val="right"/>
+      <w:pPr>
+        <w:ind w:left="4320" w:hanging="180"/>
+      </w:pPr>
+    </w:lvl>
+    <w:lvl w:ilvl="6" w:tplc="040E000F" w:tentative="1">
+      <w:start w:val="1"/>
+      <w:numFmt w:val="decimal"/>
+      <w:lvlText w:val="%7."/>
+      <w:lvlJc w:val="left"/>
+      <w:pPr>
+        <w:ind w:left="5040" w:hanging="360"/>
+      </w:pPr>
+    </w:lvl>
+    <w:lvl w:ilvl="7" w:tplc="040E0019" w:tentative="1">
+      <w:start w:val="1"/>
+      <w:numFmt w:val="lowerLetter"/>
+      <w:lvlText w:val="%8."/>
+      <w:lvlJc w:val="left"/>
+      <w:pPr>
+        <w:ind w:left="5760" w:hanging="360"/>
+      </w:pPr>
+    </w:lvl>
+    <w:lvl w:ilvl="8" w:tplc="040E001B" w:tentative="1">
+      <w:start w:val="1"/>
+      <w:numFmt w:val="lowerRoman"/>
+      <w:lvlText w:val="%9."/>
+      <w:lvlJc w:val="right"/>
+      <w:pPr>
+        <w:ind w:left="6480" w:hanging="180"/>
+      </w:pPr>
+    </w:lvl>
+  </w:abstractNum>
+  <w:abstractNum w:abstractNumId="2" w15:restartNumberingAfterBreak="0">
+    <w:nsid w:val="1DC72328"/>
+    <w:multiLevelType w:val="hybridMultilevel"/>
+    <w:tmpl w:val="F3DA88EA"/>
+    <w:lvl w:ilvl="0" w:tplc="040E000F">
+      <w:start w:val="1"/>
+      <w:numFmt w:val="decimal"/>
+      <w:lvlText w:val="%1."/>
+      <w:lvlJc w:val="left"/>
+      <w:pPr>
+        <w:ind w:left="720" w:hanging="360"/>
+      </w:pPr>
+    </w:lvl>
+    <w:lvl w:ilvl="1" w:tplc="040E0019" w:tentative="1">
+      <w:start w:val="1"/>
+      <w:numFmt w:val="lowerLetter"/>
+      <w:lvlText w:val="%2."/>
+      <w:lvlJc w:val="left"/>
+      <w:pPr>
+        <w:ind w:left="1440" w:hanging="360"/>
+      </w:pPr>
+    </w:lvl>
+    <w:lvl w:ilvl="2" w:tplc="040E001B" w:tentative="1">
+      <w:start w:val="1"/>
+      <w:numFmt w:val="lowerRoman"/>
+      <w:lvlText w:val="%3."/>
+      <w:lvlJc w:val="right"/>
+      <w:pPr>
+        <w:ind w:left="2160" w:hanging="180"/>
+      </w:pPr>
+    </w:lvl>
+    <w:lvl w:ilvl="3" w:tplc="040E000F" w:tentative="1">
+      <w:start w:val="1"/>
+      <w:numFmt w:val="decimal"/>
+      <w:lvlText w:val="%4."/>
+      <w:lvlJc w:val="left"/>
+      <w:pPr>
+        <w:ind w:left="2880" w:hanging="360"/>
+      </w:pPr>
+    </w:lvl>
+    <w:lvl w:ilvl="4" w:tplc="040E0019" w:tentative="1">
+      <w:start w:val="1"/>
+      <w:numFmt w:val="lowerLetter"/>
+      <w:lvlText w:val="%5."/>
+      <w:lvlJc w:val="left"/>
+      <w:pPr>
+        <w:ind w:left="3600" w:hanging="360"/>
+      </w:pPr>
+    </w:lvl>
+    <w:lvl w:ilvl="5" w:tplc="040E001B" w:tentative="1">
+      <w:start w:val="1"/>
+      <w:numFmt w:val="lowerRoman"/>
+      <w:lvlText w:val="%6."/>
+      <w:lvlJc w:val="right"/>
+      <w:pPr>
+        <w:ind w:left="4320" w:hanging="180"/>
+      </w:pPr>
+    </w:lvl>
+    <w:lvl w:ilvl="6" w:tplc="040E000F" w:tentative="1">
+      <w:start w:val="1"/>
+      <w:numFmt w:val="decimal"/>
+      <w:lvlText w:val="%7."/>
+      <w:lvlJc w:val="left"/>
+      <w:pPr>
+        <w:ind w:left="5040" w:hanging="360"/>
+      </w:pPr>
+    </w:lvl>
+    <w:lvl w:ilvl="7" w:tplc="040E0019" w:tentative="1">
+      <w:start w:val="1"/>
+      <w:numFmt w:val="lowerLetter"/>
+      <w:lvlText w:val="%8."/>
+      <w:lvlJc w:val="left"/>
+      <w:pPr>
+        <w:ind w:left="5760" w:hanging="360"/>
+      </w:pPr>
+    </w:lvl>
+    <w:lvl w:ilvl="8" w:tplc="040E001B" w:tentative="1">
+      <w:start w:val="1"/>
+      <w:numFmt w:val="lowerRoman"/>
+      <w:lvlText w:val="%9."/>
+      <w:lvlJc w:val="right"/>
+      <w:pPr>
+        <w:ind w:left="6480" w:hanging="180"/>
+      </w:pPr>
+    </w:lvl>
+  </w:abstractNum>
+  <w:abstractNum w:abstractNumId="3" w15:restartNumberingAfterBreak="0">
     <w:nsid w:val="260E2B67"/>
     <w:multiLevelType w:val="hybridMultilevel"/>
     <w:tmpl w:val="87A678AC"/>
@@ -2181,7 +3663,265 @@
       </w:rPr>
     </w:lvl>
   </w:abstractNum>
-  <w:abstractNum w:abstractNumId="2" w15:restartNumberingAfterBreak="0">
+  <w:abstractNum w:abstractNumId="4" w15:restartNumberingAfterBreak="0">
+    <w:nsid w:val="27354906"/>
+    <w:multiLevelType w:val="hybridMultilevel"/>
+    <w:tmpl w:val="55F29240"/>
+    <w:lvl w:ilvl="0" w:tplc="040E000F">
+      <w:start w:val="1"/>
+      <w:numFmt w:val="decimal"/>
+      <w:lvlText w:val="%1."/>
+      <w:lvlJc w:val="left"/>
+      <w:pPr>
+        <w:ind w:left="720" w:hanging="360"/>
+      </w:pPr>
+    </w:lvl>
+    <w:lvl w:ilvl="1" w:tplc="040E0019" w:tentative="1">
+      <w:start w:val="1"/>
+      <w:numFmt w:val="lowerLetter"/>
+      <w:lvlText w:val="%2."/>
+      <w:lvlJc w:val="left"/>
+      <w:pPr>
+        <w:ind w:left="1440" w:hanging="360"/>
+      </w:pPr>
+    </w:lvl>
+    <w:lvl w:ilvl="2" w:tplc="040E001B" w:tentative="1">
+      <w:start w:val="1"/>
+      <w:numFmt w:val="lowerRoman"/>
+      <w:lvlText w:val="%3."/>
+      <w:lvlJc w:val="right"/>
+      <w:pPr>
+        <w:ind w:left="2160" w:hanging="180"/>
+      </w:pPr>
+    </w:lvl>
+    <w:lvl w:ilvl="3" w:tplc="040E000F" w:tentative="1">
+      <w:start w:val="1"/>
+      <w:numFmt w:val="decimal"/>
+      <w:lvlText w:val="%4."/>
+      <w:lvlJc w:val="left"/>
+      <w:pPr>
+        <w:ind w:left="2880" w:hanging="360"/>
+      </w:pPr>
+    </w:lvl>
+    <w:lvl w:ilvl="4" w:tplc="040E0019" w:tentative="1">
+      <w:start w:val="1"/>
+      <w:numFmt w:val="lowerLetter"/>
+      <w:lvlText w:val="%5."/>
+      <w:lvlJc w:val="left"/>
+      <w:pPr>
+        <w:ind w:left="3600" w:hanging="360"/>
+      </w:pPr>
+    </w:lvl>
+    <w:lvl w:ilvl="5" w:tplc="040E001B" w:tentative="1">
+      <w:start w:val="1"/>
+      <w:numFmt w:val="lowerRoman"/>
+      <w:lvlText w:val="%6."/>
+      <w:lvlJc w:val="right"/>
+      <w:pPr>
+        <w:ind w:left="4320" w:hanging="180"/>
+      </w:pPr>
+    </w:lvl>
+    <w:lvl w:ilvl="6" w:tplc="040E000F" w:tentative="1">
+      <w:start w:val="1"/>
+      <w:numFmt w:val="decimal"/>
+      <w:lvlText w:val="%7."/>
+      <w:lvlJc w:val="left"/>
+      <w:pPr>
+        <w:ind w:left="5040" w:hanging="360"/>
+      </w:pPr>
+    </w:lvl>
+    <w:lvl w:ilvl="7" w:tplc="040E0019" w:tentative="1">
+      <w:start w:val="1"/>
+      <w:numFmt w:val="lowerLetter"/>
+      <w:lvlText w:val="%8."/>
+      <w:lvlJc w:val="left"/>
+      <w:pPr>
+        <w:ind w:left="5760" w:hanging="360"/>
+      </w:pPr>
+    </w:lvl>
+    <w:lvl w:ilvl="8" w:tplc="040E001B" w:tentative="1">
+      <w:start w:val="1"/>
+      <w:numFmt w:val="lowerRoman"/>
+      <w:lvlText w:val="%9."/>
+      <w:lvlJc w:val="right"/>
+      <w:pPr>
+        <w:ind w:left="6480" w:hanging="180"/>
+      </w:pPr>
+    </w:lvl>
+  </w:abstractNum>
+  <w:abstractNum w:abstractNumId="5" w15:restartNumberingAfterBreak="0">
+    <w:nsid w:val="27C576B4"/>
+    <w:multiLevelType w:val="hybridMultilevel"/>
+    <w:tmpl w:val="46F208E4"/>
+    <w:lvl w:ilvl="0" w:tplc="040E000F">
+      <w:start w:val="1"/>
+      <w:numFmt w:val="decimal"/>
+      <w:lvlText w:val="%1."/>
+      <w:lvlJc w:val="left"/>
+      <w:pPr>
+        <w:ind w:left="720" w:hanging="360"/>
+      </w:pPr>
+    </w:lvl>
+    <w:lvl w:ilvl="1" w:tplc="040E0019" w:tentative="1">
+      <w:start w:val="1"/>
+      <w:numFmt w:val="lowerLetter"/>
+      <w:lvlText w:val="%2."/>
+      <w:lvlJc w:val="left"/>
+      <w:pPr>
+        <w:ind w:left="1440" w:hanging="360"/>
+      </w:pPr>
+    </w:lvl>
+    <w:lvl w:ilvl="2" w:tplc="040E001B" w:tentative="1">
+      <w:start w:val="1"/>
+      <w:numFmt w:val="lowerRoman"/>
+      <w:lvlText w:val="%3."/>
+      <w:lvlJc w:val="right"/>
+      <w:pPr>
+        <w:ind w:left="2160" w:hanging="180"/>
+      </w:pPr>
+    </w:lvl>
+    <w:lvl w:ilvl="3" w:tplc="040E000F" w:tentative="1">
+      <w:start w:val="1"/>
+      <w:numFmt w:val="decimal"/>
+      <w:lvlText w:val="%4."/>
+      <w:lvlJc w:val="left"/>
+      <w:pPr>
+        <w:ind w:left="2880" w:hanging="360"/>
+      </w:pPr>
+    </w:lvl>
+    <w:lvl w:ilvl="4" w:tplc="040E0019" w:tentative="1">
+      <w:start w:val="1"/>
+      <w:numFmt w:val="lowerLetter"/>
+      <w:lvlText w:val="%5."/>
+      <w:lvlJc w:val="left"/>
+      <w:pPr>
+        <w:ind w:left="3600" w:hanging="360"/>
+      </w:pPr>
+    </w:lvl>
+    <w:lvl w:ilvl="5" w:tplc="040E001B" w:tentative="1">
+      <w:start w:val="1"/>
+      <w:numFmt w:val="lowerRoman"/>
+      <w:lvlText w:val="%6."/>
+      <w:lvlJc w:val="right"/>
+      <w:pPr>
+        <w:ind w:left="4320" w:hanging="180"/>
+      </w:pPr>
+    </w:lvl>
+    <w:lvl w:ilvl="6" w:tplc="040E000F" w:tentative="1">
+      <w:start w:val="1"/>
+      <w:numFmt w:val="decimal"/>
+      <w:lvlText w:val="%7."/>
+      <w:lvlJc w:val="left"/>
+      <w:pPr>
+        <w:ind w:left="5040" w:hanging="360"/>
+      </w:pPr>
+    </w:lvl>
+    <w:lvl w:ilvl="7" w:tplc="040E0019" w:tentative="1">
+      <w:start w:val="1"/>
+      <w:numFmt w:val="lowerLetter"/>
+      <w:lvlText w:val="%8."/>
+      <w:lvlJc w:val="left"/>
+      <w:pPr>
+        <w:ind w:left="5760" w:hanging="360"/>
+      </w:pPr>
+    </w:lvl>
+    <w:lvl w:ilvl="8" w:tplc="040E001B" w:tentative="1">
+      <w:start w:val="1"/>
+      <w:numFmt w:val="lowerRoman"/>
+      <w:lvlText w:val="%9."/>
+      <w:lvlJc w:val="right"/>
+      <w:pPr>
+        <w:ind w:left="6480" w:hanging="180"/>
+      </w:pPr>
+    </w:lvl>
+  </w:abstractNum>
+  <w:abstractNum w:abstractNumId="6" w15:restartNumberingAfterBreak="0">
+    <w:nsid w:val="285A4FBC"/>
+    <w:multiLevelType w:val="hybridMultilevel"/>
+    <w:tmpl w:val="41BC38FA"/>
+    <w:lvl w:ilvl="0" w:tplc="040E000F">
+      <w:start w:val="1"/>
+      <w:numFmt w:val="decimal"/>
+      <w:lvlText w:val="%1."/>
+      <w:lvlJc w:val="left"/>
+      <w:pPr>
+        <w:ind w:left="720" w:hanging="360"/>
+      </w:pPr>
+    </w:lvl>
+    <w:lvl w:ilvl="1" w:tplc="040E0019" w:tentative="1">
+      <w:start w:val="1"/>
+      <w:numFmt w:val="lowerLetter"/>
+      <w:lvlText w:val="%2."/>
+      <w:lvlJc w:val="left"/>
+      <w:pPr>
+        <w:ind w:left="1440" w:hanging="360"/>
+      </w:pPr>
+    </w:lvl>
+    <w:lvl w:ilvl="2" w:tplc="040E001B" w:tentative="1">
+      <w:start w:val="1"/>
+      <w:numFmt w:val="lowerRoman"/>
+      <w:lvlText w:val="%3."/>
+      <w:lvlJc w:val="right"/>
+      <w:pPr>
+        <w:ind w:left="2160" w:hanging="180"/>
+      </w:pPr>
+    </w:lvl>
+    <w:lvl w:ilvl="3" w:tplc="040E000F" w:tentative="1">
+      <w:start w:val="1"/>
+      <w:numFmt w:val="decimal"/>
+      <w:lvlText w:val="%4."/>
+      <w:lvlJc w:val="left"/>
+      <w:pPr>
+        <w:ind w:left="2880" w:hanging="360"/>
+      </w:pPr>
+    </w:lvl>
+    <w:lvl w:ilvl="4" w:tplc="040E0019" w:tentative="1">
+      <w:start w:val="1"/>
+      <w:numFmt w:val="lowerLetter"/>
+      <w:lvlText w:val="%5."/>
+      <w:lvlJc w:val="left"/>
+      <w:pPr>
+        <w:ind w:left="3600" w:hanging="360"/>
+      </w:pPr>
+    </w:lvl>
+    <w:lvl w:ilvl="5" w:tplc="040E001B" w:tentative="1">
+      <w:start w:val="1"/>
+      <w:numFmt w:val="lowerRoman"/>
+      <w:lvlText w:val="%6."/>
+      <w:lvlJc w:val="right"/>
+      <w:pPr>
+        <w:ind w:left="4320" w:hanging="180"/>
+      </w:pPr>
+    </w:lvl>
+    <w:lvl w:ilvl="6" w:tplc="040E000F" w:tentative="1">
+      <w:start w:val="1"/>
+      <w:numFmt w:val="decimal"/>
+      <w:lvlText w:val="%7."/>
+      <w:lvlJc w:val="left"/>
+      <w:pPr>
+        <w:ind w:left="5040" w:hanging="360"/>
+      </w:pPr>
+    </w:lvl>
+    <w:lvl w:ilvl="7" w:tplc="040E0019" w:tentative="1">
+      <w:start w:val="1"/>
+      <w:numFmt w:val="lowerLetter"/>
+      <w:lvlText w:val="%8."/>
+      <w:lvlJc w:val="left"/>
+      <w:pPr>
+        <w:ind w:left="5760" w:hanging="360"/>
+      </w:pPr>
+    </w:lvl>
+    <w:lvl w:ilvl="8" w:tplc="040E001B" w:tentative="1">
+      <w:start w:val="1"/>
+      <w:numFmt w:val="lowerRoman"/>
+      <w:lvlText w:val="%9."/>
+      <w:lvlJc w:val="right"/>
+      <w:pPr>
+        <w:ind w:left="6480" w:hanging="180"/>
+      </w:pPr>
+    </w:lvl>
+  </w:abstractNum>
+  <w:abstractNum w:abstractNumId="7" w15:restartNumberingAfterBreak="0">
     <w:nsid w:val="29333A0B"/>
     <w:multiLevelType w:val="hybridMultilevel"/>
     <w:tmpl w:val="0BC0030C"/>
@@ -2294,7 +4034,179 @@
       </w:rPr>
     </w:lvl>
   </w:abstractNum>
-  <w:abstractNum w:abstractNumId="3" w15:restartNumberingAfterBreak="0">
+  <w:abstractNum w:abstractNumId="8" w15:restartNumberingAfterBreak="0">
+    <w:nsid w:val="2CB01ADB"/>
+    <w:multiLevelType w:val="hybridMultilevel"/>
+    <w:tmpl w:val="7F7A0EA6"/>
+    <w:lvl w:ilvl="0" w:tplc="040E000F">
+      <w:start w:val="1"/>
+      <w:numFmt w:val="decimal"/>
+      <w:lvlText w:val="%1."/>
+      <w:lvlJc w:val="left"/>
+      <w:pPr>
+        <w:ind w:left="720" w:hanging="360"/>
+      </w:pPr>
+    </w:lvl>
+    <w:lvl w:ilvl="1" w:tplc="040E0019" w:tentative="1">
+      <w:start w:val="1"/>
+      <w:numFmt w:val="lowerLetter"/>
+      <w:lvlText w:val="%2."/>
+      <w:lvlJc w:val="left"/>
+      <w:pPr>
+        <w:ind w:left="1440" w:hanging="360"/>
+      </w:pPr>
+    </w:lvl>
+    <w:lvl w:ilvl="2" w:tplc="040E001B" w:tentative="1">
+      <w:start w:val="1"/>
+      <w:numFmt w:val="lowerRoman"/>
+      <w:lvlText w:val="%3."/>
+      <w:lvlJc w:val="right"/>
+      <w:pPr>
+        <w:ind w:left="2160" w:hanging="180"/>
+      </w:pPr>
+    </w:lvl>
+    <w:lvl w:ilvl="3" w:tplc="040E000F" w:tentative="1">
+      <w:start w:val="1"/>
+      <w:numFmt w:val="decimal"/>
+      <w:lvlText w:val="%4."/>
+      <w:lvlJc w:val="left"/>
+      <w:pPr>
+        <w:ind w:left="2880" w:hanging="360"/>
+      </w:pPr>
+    </w:lvl>
+    <w:lvl w:ilvl="4" w:tplc="040E0019" w:tentative="1">
+      <w:start w:val="1"/>
+      <w:numFmt w:val="lowerLetter"/>
+      <w:lvlText w:val="%5."/>
+      <w:lvlJc w:val="left"/>
+      <w:pPr>
+        <w:ind w:left="3600" w:hanging="360"/>
+      </w:pPr>
+    </w:lvl>
+    <w:lvl w:ilvl="5" w:tplc="040E001B" w:tentative="1">
+      <w:start w:val="1"/>
+      <w:numFmt w:val="lowerRoman"/>
+      <w:lvlText w:val="%6."/>
+      <w:lvlJc w:val="right"/>
+      <w:pPr>
+        <w:ind w:left="4320" w:hanging="180"/>
+      </w:pPr>
+    </w:lvl>
+    <w:lvl w:ilvl="6" w:tplc="040E000F" w:tentative="1">
+      <w:start w:val="1"/>
+      <w:numFmt w:val="decimal"/>
+      <w:lvlText w:val="%7."/>
+      <w:lvlJc w:val="left"/>
+      <w:pPr>
+        <w:ind w:left="5040" w:hanging="360"/>
+      </w:pPr>
+    </w:lvl>
+    <w:lvl w:ilvl="7" w:tplc="040E0019" w:tentative="1">
+      <w:start w:val="1"/>
+      <w:numFmt w:val="lowerLetter"/>
+      <w:lvlText w:val="%8."/>
+      <w:lvlJc w:val="left"/>
+      <w:pPr>
+        <w:ind w:left="5760" w:hanging="360"/>
+      </w:pPr>
+    </w:lvl>
+    <w:lvl w:ilvl="8" w:tplc="040E001B" w:tentative="1">
+      <w:start w:val="1"/>
+      <w:numFmt w:val="lowerRoman"/>
+      <w:lvlText w:val="%9."/>
+      <w:lvlJc w:val="right"/>
+      <w:pPr>
+        <w:ind w:left="6480" w:hanging="180"/>
+      </w:pPr>
+    </w:lvl>
+  </w:abstractNum>
+  <w:abstractNum w:abstractNumId="9" w15:restartNumberingAfterBreak="0">
+    <w:nsid w:val="3A9C2617"/>
+    <w:multiLevelType w:val="hybridMultilevel"/>
+    <w:tmpl w:val="010C6D96"/>
+    <w:lvl w:ilvl="0" w:tplc="040E000F">
+      <w:start w:val="1"/>
+      <w:numFmt w:val="decimal"/>
+      <w:lvlText w:val="%1."/>
+      <w:lvlJc w:val="left"/>
+      <w:pPr>
+        <w:ind w:left="720" w:hanging="360"/>
+      </w:pPr>
+    </w:lvl>
+    <w:lvl w:ilvl="1" w:tplc="040E0019" w:tentative="1">
+      <w:start w:val="1"/>
+      <w:numFmt w:val="lowerLetter"/>
+      <w:lvlText w:val="%2."/>
+      <w:lvlJc w:val="left"/>
+      <w:pPr>
+        <w:ind w:left="1440" w:hanging="360"/>
+      </w:pPr>
+    </w:lvl>
+    <w:lvl w:ilvl="2" w:tplc="040E001B" w:tentative="1">
+      <w:start w:val="1"/>
+      <w:numFmt w:val="lowerRoman"/>
+      <w:lvlText w:val="%3."/>
+      <w:lvlJc w:val="right"/>
+      <w:pPr>
+        <w:ind w:left="2160" w:hanging="180"/>
+      </w:pPr>
+    </w:lvl>
+    <w:lvl w:ilvl="3" w:tplc="040E000F" w:tentative="1">
+      <w:start w:val="1"/>
+      <w:numFmt w:val="decimal"/>
+      <w:lvlText w:val="%4."/>
+      <w:lvlJc w:val="left"/>
+      <w:pPr>
+        <w:ind w:left="2880" w:hanging="360"/>
+      </w:pPr>
+    </w:lvl>
+    <w:lvl w:ilvl="4" w:tplc="040E0019" w:tentative="1">
+      <w:start w:val="1"/>
+      <w:numFmt w:val="lowerLetter"/>
+      <w:lvlText w:val="%5."/>
+      <w:lvlJc w:val="left"/>
+      <w:pPr>
+        <w:ind w:left="3600" w:hanging="360"/>
+      </w:pPr>
+    </w:lvl>
+    <w:lvl w:ilvl="5" w:tplc="040E001B" w:tentative="1">
+      <w:start w:val="1"/>
+      <w:numFmt w:val="lowerRoman"/>
+      <w:lvlText w:val="%6."/>
+      <w:lvlJc w:val="right"/>
+      <w:pPr>
+        <w:ind w:left="4320" w:hanging="180"/>
+      </w:pPr>
+    </w:lvl>
+    <w:lvl w:ilvl="6" w:tplc="040E000F" w:tentative="1">
+      <w:start w:val="1"/>
+      <w:numFmt w:val="decimal"/>
+      <w:lvlText w:val="%7."/>
+      <w:lvlJc w:val="left"/>
+      <w:pPr>
+        <w:ind w:left="5040" w:hanging="360"/>
+      </w:pPr>
+    </w:lvl>
+    <w:lvl w:ilvl="7" w:tplc="040E0019" w:tentative="1">
+      <w:start w:val="1"/>
+      <w:numFmt w:val="lowerLetter"/>
+      <w:lvlText w:val="%8."/>
+      <w:lvlJc w:val="left"/>
+      <w:pPr>
+        <w:ind w:left="5760" w:hanging="360"/>
+      </w:pPr>
+    </w:lvl>
+    <w:lvl w:ilvl="8" w:tplc="040E001B" w:tentative="1">
+      <w:start w:val="1"/>
+      <w:numFmt w:val="lowerRoman"/>
+      <w:lvlText w:val="%9."/>
+      <w:lvlJc w:val="right"/>
+      <w:pPr>
+        <w:ind w:left="6480" w:hanging="180"/>
+      </w:pPr>
+    </w:lvl>
+  </w:abstractNum>
+  <w:abstractNum w:abstractNumId="10" w15:restartNumberingAfterBreak="0">
     <w:nsid w:val="44065BF8"/>
     <w:multiLevelType w:val="hybridMultilevel"/>
     <w:tmpl w:val="279E2F54"/>
@@ -2380,7 +4292,179 @@
       </w:pPr>
     </w:lvl>
   </w:abstractNum>
-  <w:abstractNum w:abstractNumId="4" w15:restartNumberingAfterBreak="0">
+  <w:abstractNum w:abstractNumId="11" w15:restartNumberingAfterBreak="0">
+    <w:nsid w:val="46626BAB"/>
+    <w:multiLevelType w:val="hybridMultilevel"/>
+    <w:tmpl w:val="7F7A0EA6"/>
+    <w:lvl w:ilvl="0" w:tplc="040E000F">
+      <w:start w:val="1"/>
+      <w:numFmt w:val="decimal"/>
+      <w:lvlText w:val="%1."/>
+      <w:lvlJc w:val="left"/>
+      <w:pPr>
+        <w:ind w:left="720" w:hanging="360"/>
+      </w:pPr>
+    </w:lvl>
+    <w:lvl w:ilvl="1" w:tplc="040E0019" w:tentative="1">
+      <w:start w:val="1"/>
+      <w:numFmt w:val="lowerLetter"/>
+      <w:lvlText w:val="%2."/>
+      <w:lvlJc w:val="left"/>
+      <w:pPr>
+        <w:ind w:left="1440" w:hanging="360"/>
+      </w:pPr>
+    </w:lvl>
+    <w:lvl w:ilvl="2" w:tplc="040E001B" w:tentative="1">
+      <w:start w:val="1"/>
+      <w:numFmt w:val="lowerRoman"/>
+      <w:lvlText w:val="%3."/>
+      <w:lvlJc w:val="right"/>
+      <w:pPr>
+        <w:ind w:left="2160" w:hanging="180"/>
+      </w:pPr>
+    </w:lvl>
+    <w:lvl w:ilvl="3" w:tplc="040E000F" w:tentative="1">
+      <w:start w:val="1"/>
+      <w:numFmt w:val="decimal"/>
+      <w:lvlText w:val="%4."/>
+      <w:lvlJc w:val="left"/>
+      <w:pPr>
+        <w:ind w:left="2880" w:hanging="360"/>
+      </w:pPr>
+    </w:lvl>
+    <w:lvl w:ilvl="4" w:tplc="040E0019" w:tentative="1">
+      <w:start w:val="1"/>
+      <w:numFmt w:val="lowerLetter"/>
+      <w:lvlText w:val="%5."/>
+      <w:lvlJc w:val="left"/>
+      <w:pPr>
+        <w:ind w:left="3600" w:hanging="360"/>
+      </w:pPr>
+    </w:lvl>
+    <w:lvl w:ilvl="5" w:tplc="040E001B" w:tentative="1">
+      <w:start w:val="1"/>
+      <w:numFmt w:val="lowerRoman"/>
+      <w:lvlText w:val="%6."/>
+      <w:lvlJc w:val="right"/>
+      <w:pPr>
+        <w:ind w:left="4320" w:hanging="180"/>
+      </w:pPr>
+    </w:lvl>
+    <w:lvl w:ilvl="6" w:tplc="040E000F" w:tentative="1">
+      <w:start w:val="1"/>
+      <w:numFmt w:val="decimal"/>
+      <w:lvlText w:val="%7."/>
+      <w:lvlJc w:val="left"/>
+      <w:pPr>
+        <w:ind w:left="5040" w:hanging="360"/>
+      </w:pPr>
+    </w:lvl>
+    <w:lvl w:ilvl="7" w:tplc="040E0019" w:tentative="1">
+      <w:start w:val="1"/>
+      <w:numFmt w:val="lowerLetter"/>
+      <w:lvlText w:val="%8."/>
+      <w:lvlJc w:val="left"/>
+      <w:pPr>
+        <w:ind w:left="5760" w:hanging="360"/>
+      </w:pPr>
+    </w:lvl>
+    <w:lvl w:ilvl="8" w:tplc="040E001B" w:tentative="1">
+      <w:start w:val="1"/>
+      <w:numFmt w:val="lowerRoman"/>
+      <w:lvlText w:val="%9."/>
+      <w:lvlJc w:val="right"/>
+      <w:pPr>
+        <w:ind w:left="6480" w:hanging="180"/>
+      </w:pPr>
+    </w:lvl>
+  </w:abstractNum>
+  <w:abstractNum w:abstractNumId="12" w15:restartNumberingAfterBreak="0">
+    <w:nsid w:val="476C4EA6"/>
+    <w:multiLevelType w:val="hybridMultilevel"/>
+    <w:tmpl w:val="ECBC67C4"/>
+    <w:lvl w:ilvl="0" w:tplc="040E000F">
+      <w:start w:val="1"/>
+      <w:numFmt w:val="decimal"/>
+      <w:lvlText w:val="%1."/>
+      <w:lvlJc w:val="left"/>
+      <w:pPr>
+        <w:ind w:left="720" w:hanging="360"/>
+      </w:pPr>
+    </w:lvl>
+    <w:lvl w:ilvl="1" w:tplc="040E0019" w:tentative="1">
+      <w:start w:val="1"/>
+      <w:numFmt w:val="lowerLetter"/>
+      <w:lvlText w:val="%2."/>
+      <w:lvlJc w:val="left"/>
+      <w:pPr>
+        <w:ind w:left="1440" w:hanging="360"/>
+      </w:pPr>
+    </w:lvl>
+    <w:lvl w:ilvl="2" w:tplc="040E001B" w:tentative="1">
+      <w:start w:val="1"/>
+      <w:numFmt w:val="lowerRoman"/>
+      <w:lvlText w:val="%3."/>
+      <w:lvlJc w:val="right"/>
+      <w:pPr>
+        <w:ind w:left="2160" w:hanging="180"/>
+      </w:pPr>
+    </w:lvl>
+    <w:lvl w:ilvl="3" w:tplc="040E000F" w:tentative="1">
+      <w:start w:val="1"/>
+      <w:numFmt w:val="decimal"/>
+      <w:lvlText w:val="%4."/>
+      <w:lvlJc w:val="left"/>
+      <w:pPr>
+        <w:ind w:left="2880" w:hanging="360"/>
+      </w:pPr>
+    </w:lvl>
+    <w:lvl w:ilvl="4" w:tplc="040E0019" w:tentative="1">
+      <w:start w:val="1"/>
+      <w:numFmt w:val="lowerLetter"/>
+      <w:lvlText w:val="%5."/>
+      <w:lvlJc w:val="left"/>
+      <w:pPr>
+        <w:ind w:left="3600" w:hanging="360"/>
+      </w:pPr>
+    </w:lvl>
+    <w:lvl w:ilvl="5" w:tplc="040E001B" w:tentative="1">
+      <w:start w:val="1"/>
+      <w:numFmt w:val="lowerRoman"/>
+      <w:lvlText w:val="%6."/>
+      <w:lvlJc w:val="right"/>
+      <w:pPr>
+        <w:ind w:left="4320" w:hanging="180"/>
+      </w:pPr>
+    </w:lvl>
+    <w:lvl w:ilvl="6" w:tplc="040E000F" w:tentative="1">
+      <w:start w:val="1"/>
+      <w:numFmt w:val="decimal"/>
+      <w:lvlText w:val="%7."/>
+      <w:lvlJc w:val="left"/>
+      <w:pPr>
+        <w:ind w:left="5040" w:hanging="360"/>
+      </w:pPr>
+    </w:lvl>
+    <w:lvl w:ilvl="7" w:tplc="040E0019" w:tentative="1">
+      <w:start w:val="1"/>
+      <w:numFmt w:val="lowerLetter"/>
+      <w:lvlText w:val="%8."/>
+      <w:lvlJc w:val="left"/>
+      <w:pPr>
+        <w:ind w:left="5760" w:hanging="360"/>
+      </w:pPr>
+    </w:lvl>
+    <w:lvl w:ilvl="8" w:tplc="040E001B" w:tentative="1">
+      <w:start w:val="1"/>
+      <w:numFmt w:val="lowerRoman"/>
+      <w:lvlText w:val="%9."/>
+      <w:lvlJc w:val="right"/>
+      <w:pPr>
+        <w:ind w:left="6480" w:hanging="180"/>
+      </w:pPr>
+    </w:lvl>
+  </w:abstractNum>
+  <w:abstractNum w:abstractNumId="13" w15:restartNumberingAfterBreak="0">
     <w:nsid w:val="4A5557A3"/>
     <w:multiLevelType w:val="hybridMultilevel"/>
     <w:tmpl w:val="711CD26E"/>
@@ -2469,7 +4553,206 @@
       </w:pPr>
     </w:lvl>
   </w:abstractNum>
-  <w:abstractNum w:abstractNumId="5" w15:restartNumberingAfterBreak="0">
+  <w:abstractNum w:abstractNumId="14" w15:restartNumberingAfterBreak="0">
+    <w:nsid w:val="4BFD007F"/>
+    <w:multiLevelType w:val="hybridMultilevel"/>
+    <w:tmpl w:val="575A6924"/>
+    <w:lvl w:ilvl="0" w:tplc="040E0001">
+      <w:start w:val="1"/>
+      <w:numFmt w:val="bullet"/>
+      <w:lvlText w:val=""/>
+      <w:lvlJc w:val="left"/>
+      <w:pPr>
+        <w:ind w:left="720" w:hanging="360"/>
+      </w:pPr>
+      <w:rPr>
+        <w:rFonts w:ascii="Symbol" w:hAnsi="Symbol" w:hint="default"/>
+      </w:rPr>
+    </w:lvl>
+    <w:lvl w:ilvl="1" w:tplc="040E0003" w:tentative="1">
+      <w:start w:val="1"/>
+      <w:numFmt w:val="bullet"/>
+      <w:lvlText w:val="o"/>
+      <w:lvlJc w:val="left"/>
+      <w:pPr>
+        <w:ind w:left="1440" w:hanging="360"/>
+      </w:pPr>
+      <w:rPr>
+        <w:rFonts w:ascii="Courier New" w:hAnsi="Courier New" w:cs="Courier New" w:hint="default"/>
+      </w:rPr>
+    </w:lvl>
+    <w:lvl w:ilvl="2" w:tplc="040E0005" w:tentative="1">
+      <w:start w:val="1"/>
+      <w:numFmt w:val="bullet"/>
+      <w:lvlText w:val=""/>
+      <w:lvlJc w:val="left"/>
+      <w:pPr>
+        <w:ind w:left="2160" w:hanging="360"/>
+      </w:pPr>
+      <w:rPr>
+        <w:rFonts w:ascii="Wingdings" w:hAnsi="Wingdings" w:hint="default"/>
+      </w:rPr>
+    </w:lvl>
+    <w:lvl w:ilvl="3" w:tplc="040E0001" w:tentative="1">
+      <w:start w:val="1"/>
+      <w:numFmt w:val="bullet"/>
+      <w:lvlText w:val=""/>
+      <w:lvlJc w:val="left"/>
+      <w:pPr>
+        <w:ind w:left="2880" w:hanging="360"/>
+      </w:pPr>
+      <w:rPr>
+        <w:rFonts w:ascii="Symbol" w:hAnsi="Symbol" w:hint="default"/>
+      </w:rPr>
+    </w:lvl>
+    <w:lvl w:ilvl="4" w:tplc="040E0003" w:tentative="1">
+      <w:start w:val="1"/>
+      <w:numFmt w:val="bullet"/>
+      <w:lvlText w:val="o"/>
+      <w:lvlJc w:val="left"/>
+      <w:pPr>
+        <w:ind w:left="3600" w:hanging="360"/>
+      </w:pPr>
+      <w:rPr>
+        <w:rFonts w:ascii="Courier New" w:hAnsi="Courier New" w:cs="Courier New" w:hint="default"/>
+      </w:rPr>
+    </w:lvl>
+    <w:lvl w:ilvl="5" w:tplc="040E0005" w:tentative="1">
+      <w:start w:val="1"/>
+      <w:numFmt w:val="bullet"/>
+      <w:lvlText w:val=""/>
+      <w:lvlJc w:val="left"/>
+      <w:pPr>
+        <w:ind w:left="4320" w:hanging="360"/>
+      </w:pPr>
+      <w:rPr>
+        <w:rFonts w:ascii="Wingdings" w:hAnsi="Wingdings" w:hint="default"/>
+      </w:rPr>
+    </w:lvl>
+    <w:lvl w:ilvl="6" w:tplc="040E0001" w:tentative="1">
+      <w:start w:val="1"/>
+      <w:numFmt w:val="bullet"/>
+      <w:lvlText w:val=""/>
+      <w:lvlJc w:val="left"/>
+      <w:pPr>
+        <w:ind w:left="5040" w:hanging="360"/>
+      </w:pPr>
+      <w:rPr>
+        <w:rFonts w:ascii="Symbol" w:hAnsi="Symbol" w:hint="default"/>
+      </w:rPr>
+    </w:lvl>
+    <w:lvl w:ilvl="7" w:tplc="040E0003" w:tentative="1">
+      <w:start w:val="1"/>
+      <w:numFmt w:val="bullet"/>
+      <w:lvlText w:val="o"/>
+      <w:lvlJc w:val="left"/>
+      <w:pPr>
+        <w:ind w:left="5760" w:hanging="360"/>
+      </w:pPr>
+      <w:rPr>
+        <w:rFonts w:ascii="Courier New" w:hAnsi="Courier New" w:cs="Courier New" w:hint="default"/>
+      </w:rPr>
+    </w:lvl>
+    <w:lvl w:ilvl="8" w:tplc="040E0005" w:tentative="1">
+      <w:start w:val="1"/>
+      <w:numFmt w:val="bullet"/>
+      <w:lvlText w:val=""/>
+      <w:lvlJc w:val="left"/>
+      <w:pPr>
+        <w:ind w:left="6480" w:hanging="360"/>
+      </w:pPr>
+      <w:rPr>
+        <w:rFonts w:ascii="Wingdings" w:hAnsi="Wingdings" w:hint="default"/>
+      </w:rPr>
+    </w:lvl>
+  </w:abstractNum>
+  <w:abstractNum w:abstractNumId="15" w15:restartNumberingAfterBreak="0">
+    <w:nsid w:val="4ECA60C8"/>
+    <w:multiLevelType w:val="hybridMultilevel"/>
+    <w:tmpl w:val="4BA43FC2"/>
+    <w:lvl w:ilvl="0" w:tplc="040E000F">
+      <w:start w:val="1"/>
+      <w:numFmt w:val="decimal"/>
+      <w:lvlText w:val="%1."/>
+      <w:lvlJc w:val="left"/>
+      <w:pPr>
+        <w:ind w:left="720" w:hanging="360"/>
+      </w:pPr>
+    </w:lvl>
+    <w:lvl w:ilvl="1" w:tplc="040E0019" w:tentative="1">
+      <w:start w:val="1"/>
+      <w:numFmt w:val="lowerLetter"/>
+      <w:lvlText w:val="%2."/>
+      <w:lvlJc w:val="left"/>
+      <w:pPr>
+        <w:ind w:left="1440" w:hanging="360"/>
+      </w:pPr>
+    </w:lvl>
+    <w:lvl w:ilvl="2" w:tplc="040E001B" w:tentative="1">
+      <w:start w:val="1"/>
+      <w:numFmt w:val="lowerRoman"/>
+      <w:lvlText w:val="%3."/>
+      <w:lvlJc w:val="right"/>
+      <w:pPr>
+        <w:ind w:left="2160" w:hanging="180"/>
+      </w:pPr>
+    </w:lvl>
+    <w:lvl w:ilvl="3" w:tplc="040E000F" w:tentative="1">
+      <w:start w:val="1"/>
+      <w:numFmt w:val="decimal"/>
+      <w:lvlText w:val="%4."/>
+      <w:lvlJc w:val="left"/>
+      <w:pPr>
+        <w:ind w:left="2880" w:hanging="360"/>
+      </w:pPr>
+    </w:lvl>
+    <w:lvl w:ilvl="4" w:tplc="040E0019" w:tentative="1">
+      <w:start w:val="1"/>
+      <w:numFmt w:val="lowerLetter"/>
+      <w:lvlText w:val="%5."/>
+      <w:lvlJc w:val="left"/>
+      <w:pPr>
+        <w:ind w:left="3600" w:hanging="360"/>
+      </w:pPr>
+    </w:lvl>
+    <w:lvl w:ilvl="5" w:tplc="040E001B" w:tentative="1">
+      <w:start w:val="1"/>
+      <w:numFmt w:val="lowerRoman"/>
+      <w:lvlText w:val="%6."/>
+      <w:lvlJc w:val="right"/>
+      <w:pPr>
+        <w:ind w:left="4320" w:hanging="180"/>
+      </w:pPr>
+    </w:lvl>
+    <w:lvl w:ilvl="6" w:tplc="040E000F" w:tentative="1">
+      <w:start w:val="1"/>
+      <w:numFmt w:val="decimal"/>
+      <w:lvlText w:val="%7."/>
+      <w:lvlJc w:val="left"/>
+      <w:pPr>
+        <w:ind w:left="5040" w:hanging="360"/>
+      </w:pPr>
+    </w:lvl>
+    <w:lvl w:ilvl="7" w:tplc="040E0019" w:tentative="1">
+      <w:start w:val="1"/>
+      <w:numFmt w:val="lowerLetter"/>
+      <w:lvlText w:val="%8."/>
+      <w:lvlJc w:val="left"/>
+      <w:pPr>
+        <w:ind w:left="5760" w:hanging="360"/>
+      </w:pPr>
+    </w:lvl>
+    <w:lvl w:ilvl="8" w:tplc="040E001B" w:tentative="1">
+      <w:start w:val="1"/>
+      <w:numFmt w:val="lowerRoman"/>
+      <w:lvlText w:val="%9."/>
+      <w:lvlJc w:val="right"/>
+      <w:pPr>
+        <w:ind w:left="6480" w:hanging="180"/>
+      </w:pPr>
+    </w:lvl>
+  </w:abstractNum>
+  <w:abstractNum w:abstractNumId="16" w15:restartNumberingAfterBreak="0">
     <w:nsid w:val="5091049D"/>
     <w:multiLevelType w:val="hybridMultilevel"/>
     <w:tmpl w:val="57A27342"/>
@@ -2582,7 +4865,265 @@
       </w:rPr>
     </w:lvl>
   </w:abstractNum>
-  <w:abstractNum w:abstractNumId="6" w15:restartNumberingAfterBreak="0">
+  <w:abstractNum w:abstractNumId="17" w15:restartNumberingAfterBreak="0">
+    <w:nsid w:val="519741EE"/>
+    <w:multiLevelType w:val="hybridMultilevel"/>
+    <w:tmpl w:val="10C47356"/>
+    <w:lvl w:ilvl="0" w:tplc="040E000F">
+      <w:start w:val="1"/>
+      <w:numFmt w:val="decimal"/>
+      <w:lvlText w:val="%1."/>
+      <w:lvlJc w:val="left"/>
+      <w:pPr>
+        <w:ind w:left="720" w:hanging="360"/>
+      </w:pPr>
+    </w:lvl>
+    <w:lvl w:ilvl="1" w:tplc="040E0019" w:tentative="1">
+      <w:start w:val="1"/>
+      <w:numFmt w:val="lowerLetter"/>
+      <w:lvlText w:val="%2."/>
+      <w:lvlJc w:val="left"/>
+      <w:pPr>
+        <w:ind w:left="1440" w:hanging="360"/>
+      </w:pPr>
+    </w:lvl>
+    <w:lvl w:ilvl="2" w:tplc="040E001B" w:tentative="1">
+      <w:start w:val="1"/>
+      <w:numFmt w:val="lowerRoman"/>
+      <w:lvlText w:val="%3."/>
+      <w:lvlJc w:val="right"/>
+      <w:pPr>
+        <w:ind w:left="2160" w:hanging="180"/>
+      </w:pPr>
+    </w:lvl>
+    <w:lvl w:ilvl="3" w:tplc="040E000F" w:tentative="1">
+      <w:start w:val="1"/>
+      <w:numFmt w:val="decimal"/>
+      <w:lvlText w:val="%4."/>
+      <w:lvlJc w:val="left"/>
+      <w:pPr>
+        <w:ind w:left="2880" w:hanging="360"/>
+      </w:pPr>
+    </w:lvl>
+    <w:lvl w:ilvl="4" w:tplc="040E0019" w:tentative="1">
+      <w:start w:val="1"/>
+      <w:numFmt w:val="lowerLetter"/>
+      <w:lvlText w:val="%5."/>
+      <w:lvlJc w:val="left"/>
+      <w:pPr>
+        <w:ind w:left="3600" w:hanging="360"/>
+      </w:pPr>
+    </w:lvl>
+    <w:lvl w:ilvl="5" w:tplc="040E001B" w:tentative="1">
+      <w:start w:val="1"/>
+      <w:numFmt w:val="lowerRoman"/>
+      <w:lvlText w:val="%6."/>
+      <w:lvlJc w:val="right"/>
+      <w:pPr>
+        <w:ind w:left="4320" w:hanging="180"/>
+      </w:pPr>
+    </w:lvl>
+    <w:lvl w:ilvl="6" w:tplc="040E000F" w:tentative="1">
+      <w:start w:val="1"/>
+      <w:numFmt w:val="decimal"/>
+      <w:lvlText w:val="%7."/>
+      <w:lvlJc w:val="left"/>
+      <w:pPr>
+        <w:ind w:left="5040" w:hanging="360"/>
+      </w:pPr>
+    </w:lvl>
+    <w:lvl w:ilvl="7" w:tplc="040E0019" w:tentative="1">
+      <w:start w:val="1"/>
+      <w:numFmt w:val="lowerLetter"/>
+      <w:lvlText w:val="%8."/>
+      <w:lvlJc w:val="left"/>
+      <w:pPr>
+        <w:ind w:left="5760" w:hanging="360"/>
+      </w:pPr>
+    </w:lvl>
+    <w:lvl w:ilvl="8" w:tplc="040E001B" w:tentative="1">
+      <w:start w:val="1"/>
+      <w:numFmt w:val="lowerRoman"/>
+      <w:lvlText w:val="%9."/>
+      <w:lvlJc w:val="right"/>
+      <w:pPr>
+        <w:ind w:left="6480" w:hanging="180"/>
+      </w:pPr>
+    </w:lvl>
+  </w:abstractNum>
+  <w:abstractNum w:abstractNumId="18" w15:restartNumberingAfterBreak="0">
+    <w:nsid w:val="56C877B1"/>
+    <w:multiLevelType w:val="hybridMultilevel"/>
+    <w:tmpl w:val="413CFE00"/>
+    <w:lvl w:ilvl="0" w:tplc="040E000F">
+      <w:start w:val="1"/>
+      <w:numFmt w:val="decimal"/>
+      <w:lvlText w:val="%1."/>
+      <w:lvlJc w:val="left"/>
+      <w:pPr>
+        <w:ind w:left="720" w:hanging="360"/>
+      </w:pPr>
+    </w:lvl>
+    <w:lvl w:ilvl="1" w:tplc="040E0019" w:tentative="1">
+      <w:start w:val="1"/>
+      <w:numFmt w:val="lowerLetter"/>
+      <w:lvlText w:val="%2."/>
+      <w:lvlJc w:val="left"/>
+      <w:pPr>
+        <w:ind w:left="1440" w:hanging="360"/>
+      </w:pPr>
+    </w:lvl>
+    <w:lvl w:ilvl="2" w:tplc="040E001B" w:tentative="1">
+      <w:start w:val="1"/>
+      <w:numFmt w:val="lowerRoman"/>
+      <w:lvlText w:val="%3."/>
+      <w:lvlJc w:val="right"/>
+      <w:pPr>
+        <w:ind w:left="2160" w:hanging="180"/>
+      </w:pPr>
+    </w:lvl>
+    <w:lvl w:ilvl="3" w:tplc="040E000F" w:tentative="1">
+      <w:start w:val="1"/>
+      <w:numFmt w:val="decimal"/>
+      <w:lvlText w:val="%4."/>
+      <w:lvlJc w:val="left"/>
+      <w:pPr>
+        <w:ind w:left="2880" w:hanging="360"/>
+      </w:pPr>
+    </w:lvl>
+    <w:lvl w:ilvl="4" w:tplc="040E0019" w:tentative="1">
+      <w:start w:val="1"/>
+      <w:numFmt w:val="lowerLetter"/>
+      <w:lvlText w:val="%5."/>
+      <w:lvlJc w:val="left"/>
+      <w:pPr>
+        <w:ind w:left="3600" w:hanging="360"/>
+      </w:pPr>
+    </w:lvl>
+    <w:lvl w:ilvl="5" w:tplc="040E001B" w:tentative="1">
+      <w:start w:val="1"/>
+      <w:numFmt w:val="lowerRoman"/>
+      <w:lvlText w:val="%6."/>
+      <w:lvlJc w:val="right"/>
+      <w:pPr>
+        <w:ind w:left="4320" w:hanging="180"/>
+      </w:pPr>
+    </w:lvl>
+    <w:lvl w:ilvl="6" w:tplc="040E000F" w:tentative="1">
+      <w:start w:val="1"/>
+      <w:numFmt w:val="decimal"/>
+      <w:lvlText w:val="%7."/>
+      <w:lvlJc w:val="left"/>
+      <w:pPr>
+        <w:ind w:left="5040" w:hanging="360"/>
+      </w:pPr>
+    </w:lvl>
+    <w:lvl w:ilvl="7" w:tplc="040E0019" w:tentative="1">
+      <w:start w:val="1"/>
+      <w:numFmt w:val="lowerLetter"/>
+      <w:lvlText w:val="%8."/>
+      <w:lvlJc w:val="left"/>
+      <w:pPr>
+        <w:ind w:left="5760" w:hanging="360"/>
+      </w:pPr>
+    </w:lvl>
+    <w:lvl w:ilvl="8" w:tplc="040E001B" w:tentative="1">
+      <w:start w:val="1"/>
+      <w:numFmt w:val="lowerRoman"/>
+      <w:lvlText w:val="%9."/>
+      <w:lvlJc w:val="right"/>
+      <w:pPr>
+        <w:ind w:left="6480" w:hanging="180"/>
+      </w:pPr>
+    </w:lvl>
+  </w:abstractNum>
+  <w:abstractNum w:abstractNumId="19" w15:restartNumberingAfterBreak="0">
+    <w:nsid w:val="5DB77A2B"/>
+    <w:multiLevelType w:val="hybridMultilevel"/>
+    <w:tmpl w:val="41BC38FA"/>
+    <w:lvl w:ilvl="0" w:tplc="040E000F">
+      <w:start w:val="1"/>
+      <w:numFmt w:val="decimal"/>
+      <w:lvlText w:val="%1."/>
+      <w:lvlJc w:val="left"/>
+      <w:pPr>
+        <w:ind w:left="720" w:hanging="360"/>
+      </w:pPr>
+    </w:lvl>
+    <w:lvl w:ilvl="1" w:tplc="040E0019" w:tentative="1">
+      <w:start w:val="1"/>
+      <w:numFmt w:val="lowerLetter"/>
+      <w:lvlText w:val="%2."/>
+      <w:lvlJc w:val="left"/>
+      <w:pPr>
+        <w:ind w:left="1440" w:hanging="360"/>
+      </w:pPr>
+    </w:lvl>
+    <w:lvl w:ilvl="2" w:tplc="040E001B" w:tentative="1">
+      <w:start w:val="1"/>
+      <w:numFmt w:val="lowerRoman"/>
+      <w:lvlText w:val="%3."/>
+      <w:lvlJc w:val="right"/>
+      <w:pPr>
+        <w:ind w:left="2160" w:hanging="180"/>
+      </w:pPr>
+    </w:lvl>
+    <w:lvl w:ilvl="3" w:tplc="040E000F" w:tentative="1">
+      <w:start w:val="1"/>
+      <w:numFmt w:val="decimal"/>
+      <w:lvlText w:val="%4."/>
+      <w:lvlJc w:val="left"/>
+      <w:pPr>
+        <w:ind w:left="2880" w:hanging="360"/>
+      </w:pPr>
+    </w:lvl>
+    <w:lvl w:ilvl="4" w:tplc="040E0019" w:tentative="1">
+      <w:start w:val="1"/>
+      <w:numFmt w:val="lowerLetter"/>
+      <w:lvlText w:val="%5."/>
+      <w:lvlJc w:val="left"/>
+      <w:pPr>
+        <w:ind w:left="3600" w:hanging="360"/>
+      </w:pPr>
+    </w:lvl>
+    <w:lvl w:ilvl="5" w:tplc="040E001B" w:tentative="1">
+      <w:start w:val="1"/>
+      <w:numFmt w:val="lowerRoman"/>
+      <w:lvlText w:val="%6."/>
+      <w:lvlJc w:val="right"/>
+      <w:pPr>
+        <w:ind w:left="4320" w:hanging="180"/>
+      </w:pPr>
+    </w:lvl>
+    <w:lvl w:ilvl="6" w:tplc="040E000F" w:tentative="1">
+      <w:start w:val="1"/>
+      <w:numFmt w:val="decimal"/>
+      <w:lvlText w:val="%7."/>
+      <w:lvlJc w:val="left"/>
+      <w:pPr>
+        <w:ind w:left="5040" w:hanging="360"/>
+      </w:pPr>
+    </w:lvl>
+    <w:lvl w:ilvl="7" w:tplc="040E0019" w:tentative="1">
+      <w:start w:val="1"/>
+      <w:numFmt w:val="lowerLetter"/>
+      <w:lvlText w:val="%8."/>
+      <w:lvlJc w:val="left"/>
+      <w:pPr>
+        <w:ind w:left="5760" w:hanging="360"/>
+      </w:pPr>
+    </w:lvl>
+    <w:lvl w:ilvl="8" w:tplc="040E001B" w:tentative="1">
+      <w:start w:val="1"/>
+      <w:numFmt w:val="lowerRoman"/>
+      <w:lvlText w:val="%9."/>
+      <w:lvlJc w:val="right"/>
+      <w:pPr>
+        <w:ind w:left="6480" w:hanging="180"/>
+      </w:pPr>
+    </w:lvl>
+  </w:abstractNum>
+  <w:abstractNum w:abstractNumId="20" w15:restartNumberingAfterBreak="0">
     <w:nsid w:val="6369096F"/>
     <w:multiLevelType w:val="hybridMultilevel"/>
     <w:tmpl w:val="3B58E7CC"/>
@@ -2695,10 +5236,10 @@
       </w:rPr>
     </w:lvl>
   </w:abstractNum>
-  <w:abstractNum w:abstractNumId="7" w15:restartNumberingAfterBreak="0">
+  <w:abstractNum w:abstractNumId="21" w15:restartNumberingAfterBreak="0">
     <w:nsid w:val="7071674B"/>
     <w:multiLevelType w:val="hybridMultilevel"/>
-    <w:tmpl w:val="E4A4F0C0"/>
+    <w:tmpl w:val="2F9036FA"/>
     <w:lvl w:ilvl="0" w:tplc="040E0001">
       <w:start w:val="1"/>
       <w:numFmt w:val="bullet"/>
@@ -2808,7 +5349,7 @@
       </w:rPr>
     </w:lvl>
   </w:abstractNum>
-  <w:abstractNum w:abstractNumId="8" w15:restartNumberingAfterBreak="0">
+  <w:abstractNum w:abstractNumId="22" w15:restartNumberingAfterBreak="0">
     <w:nsid w:val="72295772"/>
     <w:multiLevelType w:val="hybridMultilevel"/>
     <w:tmpl w:val="05EEB908"/>
@@ -2892,6 +5433,178 @@
       <w:lvlJc w:val="right"/>
       <w:pPr>
         <w:ind w:left="6480" w:hanging="180"/>
+      </w:pPr>
+    </w:lvl>
+  </w:abstractNum>
+  <w:abstractNum w:abstractNumId="23" w15:restartNumberingAfterBreak="0">
+    <w:nsid w:val="793B2657"/>
+    <w:multiLevelType w:val="hybridMultilevel"/>
+    <w:tmpl w:val="7F7A0EA6"/>
+    <w:lvl w:ilvl="0" w:tplc="040E000F">
+      <w:start w:val="1"/>
+      <w:numFmt w:val="decimal"/>
+      <w:lvlText w:val="%1."/>
+      <w:lvlJc w:val="left"/>
+      <w:pPr>
+        <w:ind w:left="720" w:hanging="360"/>
+      </w:pPr>
+    </w:lvl>
+    <w:lvl w:ilvl="1" w:tplc="040E0019" w:tentative="1">
+      <w:start w:val="1"/>
+      <w:numFmt w:val="lowerLetter"/>
+      <w:lvlText w:val="%2."/>
+      <w:lvlJc w:val="left"/>
+      <w:pPr>
+        <w:ind w:left="1440" w:hanging="360"/>
+      </w:pPr>
+    </w:lvl>
+    <w:lvl w:ilvl="2" w:tplc="040E001B" w:tentative="1">
+      <w:start w:val="1"/>
+      <w:numFmt w:val="lowerRoman"/>
+      <w:lvlText w:val="%3."/>
+      <w:lvlJc w:val="right"/>
+      <w:pPr>
+        <w:ind w:left="2160" w:hanging="180"/>
+      </w:pPr>
+    </w:lvl>
+    <w:lvl w:ilvl="3" w:tplc="040E000F" w:tentative="1">
+      <w:start w:val="1"/>
+      <w:numFmt w:val="decimal"/>
+      <w:lvlText w:val="%4."/>
+      <w:lvlJc w:val="left"/>
+      <w:pPr>
+        <w:ind w:left="2880" w:hanging="360"/>
+      </w:pPr>
+    </w:lvl>
+    <w:lvl w:ilvl="4" w:tplc="040E0019" w:tentative="1">
+      <w:start w:val="1"/>
+      <w:numFmt w:val="lowerLetter"/>
+      <w:lvlText w:val="%5."/>
+      <w:lvlJc w:val="left"/>
+      <w:pPr>
+        <w:ind w:left="3600" w:hanging="360"/>
+      </w:pPr>
+    </w:lvl>
+    <w:lvl w:ilvl="5" w:tplc="040E001B" w:tentative="1">
+      <w:start w:val="1"/>
+      <w:numFmt w:val="lowerRoman"/>
+      <w:lvlText w:val="%6."/>
+      <w:lvlJc w:val="right"/>
+      <w:pPr>
+        <w:ind w:left="4320" w:hanging="180"/>
+      </w:pPr>
+    </w:lvl>
+    <w:lvl w:ilvl="6" w:tplc="040E000F" w:tentative="1">
+      <w:start w:val="1"/>
+      <w:numFmt w:val="decimal"/>
+      <w:lvlText w:val="%7."/>
+      <w:lvlJc w:val="left"/>
+      <w:pPr>
+        <w:ind w:left="5040" w:hanging="360"/>
+      </w:pPr>
+    </w:lvl>
+    <w:lvl w:ilvl="7" w:tplc="040E0019" w:tentative="1">
+      <w:start w:val="1"/>
+      <w:numFmt w:val="lowerLetter"/>
+      <w:lvlText w:val="%8."/>
+      <w:lvlJc w:val="left"/>
+      <w:pPr>
+        <w:ind w:left="5760" w:hanging="360"/>
+      </w:pPr>
+    </w:lvl>
+    <w:lvl w:ilvl="8" w:tplc="040E001B" w:tentative="1">
+      <w:start w:val="1"/>
+      <w:numFmt w:val="lowerRoman"/>
+      <w:lvlText w:val="%9."/>
+      <w:lvlJc w:val="right"/>
+      <w:pPr>
+        <w:ind w:left="6480" w:hanging="180"/>
+      </w:pPr>
+    </w:lvl>
+  </w:abstractNum>
+  <w:abstractNum w:abstractNumId="24" w15:restartNumberingAfterBreak="0">
+    <w:nsid w:val="7B6F27DD"/>
+    <w:multiLevelType w:val="hybridMultilevel"/>
+    <w:tmpl w:val="07023658"/>
+    <w:lvl w:ilvl="0" w:tplc="040E000F">
+      <w:start w:val="1"/>
+      <w:numFmt w:val="decimal"/>
+      <w:lvlText w:val="%1."/>
+      <w:lvlJc w:val="left"/>
+      <w:pPr>
+        <w:ind w:left="1440" w:hanging="360"/>
+      </w:pPr>
+    </w:lvl>
+    <w:lvl w:ilvl="1" w:tplc="040E0019" w:tentative="1">
+      <w:start w:val="1"/>
+      <w:numFmt w:val="lowerLetter"/>
+      <w:lvlText w:val="%2."/>
+      <w:lvlJc w:val="left"/>
+      <w:pPr>
+        <w:ind w:left="2160" w:hanging="360"/>
+      </w:pPr>
+    </w:lvl>
+    <w:lvl w:ilvl="2" w:tplc="040E001B" w:tentative="1">
+      <w:start w:val="1"/>
+      <w:numFmt w:val="lowerRoman"/>
+      <w:lvlText w:val="%3."/>
+      <w:lvlJc w:val="right"/>
+      <w:pPr>
+        <w:ind w:left="2880" w:hanging="180"/>
+      </w:pPr>
+    </w:lvl>
+    <w:lvl w:ilvl="3" w:tplc="040E000F" w:tentative="1">
+      <w:start w:val="1"/>
+      <w:numFmt w:val="decimal"/>
+      <w:lvlText w:val="%4."/>
+      <w:lvlJc w:val="left"/>
+      <w:pPr>
+        <w:ind w:left="3600" w:hanging="360"/>
+      </w:pPr>
+    </w:lvl>
+    <w:lvl w:ilvl="4" w:tplc="040E0019" w:tentative="1">
+      <w:start w:val="1"/>
+      <w:numFmt w:val="lowerLetter"/>
+      <w:lvlText w:val="%5."/>
+      <w:lvlJc w:val="left"/>
+      <w:pPr>
+        <w:ind w:left="4320" w:hanging="360"/>
+      </w:pPr>
+    </w:lvl>
+    <w:lvl w:ilvl="5" w:tplc="040E001B" w:tentative="1">
+      <w:start w:val="1"/>
+      <w:numFmt w:val="lowerRoman"/>
+      <w:lvlText w:val="%6."/>
+      <w:lvlJc w:val="right"/>
+      <w:pPr>
+        <w:ind w:left="5040" w:hanging="180"/>
+      </w:pPr>
+    </w:lvl>
+    <w:lvl w:ilvl="6" w:tplc="040E000F" w:tentative="1">
+      <w:start w:val="1"/>
+      <w:numFmt w:val="decimal"/>
+      <w:lvlText w:val="%7."/>
+      <w:lvlJc w:val="left"/>
+      <w:pPr>
+        <w:ind w:left="5760" w:hanging="360"/>
+      </w:pPr>
+    </w:lvl>
+    <w:lvl w:ilvl="7" w:tplc="040E0019" w:tentative="1">
+      <w:start w:val="1"/>
+      <w:numFmt w:val="lowerLetter"/>
+      <w:lvlText w:val="%8."/>
+      <w:lvlJc w:val="left"/>
+      <w:pPr>
+        <w:ind w:left="6480" w:hanging="360"/>
+      </w:pPr>
+    </w:lvl>
+    <w:lvl w:ilvl="8" w:tplc="040E001B" w:tentative="1">
+      <w:start w:val="1"/>
+      <w:numFmt w:val="lowerRoman"/>
+      <w:lvlText w:val="%9."/>
+      <w:lvlJc w:val="right"/>
+      <w:pPr>
+        <w:ind w:left="7200" w:hanging="180"/>
       </w:pPr>
     </w:lvl>
   </w:abstractNum>
@@ -2899,28 +5612,76 @@
     <w:abstractNumId w:val="0"/>
   </w:num>
   <w:num w:numId="2">
+    <w:abstractNumId w:val="16"/>
+  </w:num>
+  <w:num w:numId="3">
+    <w:abstractNumId w:val="10"/>
+  </w:num>
+  <w:num w:numId="4">
+    <w:abstractNumId w:val="13"/>
+  </w:num>
+  <w:num w:numId="5">
+    <w:abstractNumId w:val="7"/>
+  </w:num>
+  <w:num w:numId="6">
+    <w:abstractNumId w:val="22"/>
+  </w:num>
+  <w:num w:numId="7">
+    <w:abstractNumId w:val="3"/>
+  </w:num>
+  <w:num w:numId="8">
+    <w:abstractNumId w:val="20"/>
+  </w:num>
+  <w:num w:numId="9">
+    <w:abstractNumId w:val="21"/>
+  </w:num>
+  <w:num w:numId="10">
+    <w:abstractNumId w:val="24"/>
+  </w:num>
+  <w:num w:numId="11">
+    <w:abstractNumId w:val="19"/>
+  </w:num>
+  <w:num w:numId="12">
+    <w:abstractNumId w:val="15"/>
+  </w:num>
+  <w:num w:numId="13">
+    <w:abstractNumId w:val="6"/>
+  </w:num>
+  <w:num w:numId="14">
+    <w:abstractNumId w:val="14"/>
+  </w:num>
+  <w:num w:numId="15">
     <w:abstractNumId w:val="5"/>
   </w:num>
-  <w:num w:numId="3">
-    <w:abstractNumId w:val="3"/>
-  </w:num>
-  <w:num w:numId="4">
+  <w:num w:numId="16">
     <w:abstractNumId w:val="4"/>
   </w:num>
-  <w:num w:numId="5">
+  <w:num w:numId="17">
+    <w:abstractNumId w:val="1"/>
+  </w:num>
+  <w:num w:numId="18">
+    <w:abstractNumId w:val="11"/>
+  </w:num>
+  <w:num w:numId="19">
+    <w:abstractNumId w:val="9"/>
+  </w:num>
+  <w:num w:numId="20">
+    <w:abstractNumId w:val="18"/>
+  </w:num>
+  <w:num w:numId="21">
+    <w:abstractNumId w:val="23"/>
+  </w:num>
+  <w:num w:numId="22">
     <w:abstractNumId w:val="2"/>
   </w:num>
-  <w:num w:numId="6">
+  <w:num w:numId="23">
     <w:abstractNumId w:val="8"/>
   </w:num>
-  <w:num w:numId="7">
-    <w:abstractNumId w:val="1"/>
+  <w:num w:numId="24">
+    <w:abstractNumId w:val="12"/>
   </w:num>
-  <w:num w:numId="8">
-    <w:abstractNumId w:val="6"/>
-  </w:num>
-  <w:num w:numId="9">
-    <w:abstractNumId w:val="7"/>
+  <w:num w:numId="25">
+    <w:abstractNumId w:val="17"/>
   </w:num>
 </w:numbering>
 </file>
@@ -3357,11 +6118,11 @@
     <w:uiPriority w:val="9"/>
     <w:unhideWhenUsed/>
     <w:qFormat/>
-    <w:rsid w:val="00954BE4"/>
+    <w:rsid w:val="00AE69F6"/>
     <w:pPr>
       <w:keepNext/>
       <w:keepLines/>
-      <w:spacing w:after="240" w:line="240" w:lineRule="auto"/>
+      <w:spacing w:before="240" w:after="240" w:line="240" w:lineRule="auto"/>
       <w:outlineLvl w:val="1"/>
     </w:pPr>
     <w:rPr>
@@ -3439,7 +6200,7 @@
     <w:basedOn w:val="Bekezdsalapbettpusa"/>
     <w:link w:val="Cmsor2"/>
     <w:uiPriority w:val="9"/>
-    <w:rsid w:val="00954BE4"/>
+    <w:rsid w:val="00AE69F6"/>
     <w:rPr>
       <w:rFonts w:ascii="Times New Roman" w:eastAsiaTheme="majorEastAsia" w:hAnsi="Times New Roman" w:cstheme="majorBidi"/>
       <w:sz w:val="32"/>
@@ -3924,15 +6685,8 @@
 <file path=customXml/itemProps3.xml><?xml version="1.0" encoding="utf-8"?>
 <ds:datastoreItem xmlns:ds="http://schemas.openxmlformats.org/officeDocument/2006/customXml" ds:itemID="{173F7A11-2CC2-4D30-9560-22A7EAB52CC0}">
   <ds:schemaRefs>
-    <ds:schemaRef ds:uri="http://purl.org/dc/terms/"/>
-    <ds:schemaRef ds:uri="http://schemas.openxmlformats.org/package/2006/metadata/core-properties"/>
-    <ds:schemaRef ds:uri="http://purl.org/dc/dcmitype/"/>
+    <ds:schemaRef ds:uri="http://schemas.microsoft.com/office/2006/metadata/properties"/>
     <ds:schemaRef ds:uri="http://schemas.microsoft.com/office/infopath/2007/PartnerControls"/>
-    <ds:schemaRef ds:uri="http://schemas.microsoft.com/office/2006/documentManagement/types"/>
-    <ds:schemaRef ds:uri="http://schemas.microsoft.com/office/2006/metadata/properties"/>
-    <ds:schemaRef ds:uri="963f436b-1032-4be4-afb8-d77fa9e66d23"/>
-    <ds:schemaRef ds:uri="http://www.w3.org/XML/1998/namespace"/>
-    <ds:schemaRef ds:uri="http://purl.org/dc/elements/1.1/"/>
   </ds:schemaRefs>
 </ds:datastoreItem>
 </file>
</xml_diff>